<commit_message>
Update một số file
</commit_message>
<xml_diff>
--- a/CHẠY.docx
+++ b/CHẠY.docx
@@ -842,20 +842,35 @@
         <w:tabs>
           <w:tab w:val="left" w:pos="1080"/>
         </w:tabs>
-      </w:pPr>
-      <w:r>
+        <w:rPr>
+          <w:rFonts w:ascii="Times New Roman" w:hAnsi="Times New Roman" w:cs="Times New Roman"/>
+        </w:rPr>
+      </w:pPr>
+      <w:r>
+        <w:rPr>
+          <w:rFonts w:ascii="Times New Roman" w:hAnsi="Times New Roman" w:cs="Times New Roman"/>
+        </w:rPr>
         <w:t>python src/ratio_engine.py --input inputs/</w:t>
       </w:r>
       <w:proofErr w:type="spellStart"/>
       <w:r>
+        <w:rPr>
+          <w:rFonts w:ascii="Times New Roman" w:hAnsi="Times New Roman" w:cs="Times New Roman"/>
+        </w:rPr>
         <w:t>cleaned_scan_input</w:t>
       </w:r>
       <w:proofErr w:type="spellEnd"/>
       <w:r>
+        <w:rPr>
+          <w:rFonts w:ascii="Times New Roman" w:hAnsi="Times New Roman" w:cs="Times New Roman"/>
+        </w:rPr>
         <w:t xml:space="preserve"> --output inputs/</w:t>
       </w:r>
       <w:proofErr w:type="spellStart"/>
       <w:r>
+        <w:rPr>
+          <w:rFonts w:ascii="Times New Roman" w:hAnsi="Times New Roman" w:cs="Times New Roman"/>
+        </w:rPr>
         <w:t>analyze_cleaned_scan_input</w:t>
       </w:r>
       <w:proofErr w:type="spellEnd"/>
@@ -873,14 +888,28 @@
         <w:rPr>
           <w:rFonts w:ascii="Times New Roman" w:hAnsi="Times New Roman" w:cs="Times New Roman"/>
         </w:rPr>
-        <w:t>python src/ratio_engine.py --input inputs --output inputs/</w:t>
-      </w:r>
-      <w:proofErr w:type="spellStart"/>
-      <w:r>
-        <w:rPr>
-          <w:rFonts w:ascii="Times New Roman" w:hAnsi="Times New Roman" w:cs="Times New Roman"/>
-        </w:rPr>
-        <w:t>analyze_input</w:t>
+        <w:t>python src/ratio_engine.py --input inputs/</w:t>
+      </w:r>
+      <w:proofErr w:type="spellStart"/>
+      <w:r>
+        <w:rPr>
+          <w:rFonts w:ascii="Times New Roman" w:hAnsi="Times New Roman" w:cs="Times New Roman"/>
+        </w:rPr>
+        <w:t>raw_clean_docs</w:t>
+      </w:r>
+      <w:proofErr w:type="spellEnd"/>
+      <w:r>
+        <w:rPr>
+          <w:rFonts w:ascii="Times New Roman" w:hAnsi="Times New Roman" w:cs="Times New Roman"/>
+        </w:rPr>
+        <w:t xml:space="preserve"> --output inputs/</w:t>
+      </w:r>
+      <w:proofErr w:type="spellStart"/>
+      <w:r>
+        <w:rPr>
+          <w:rFonts w:ascii="Times New Roman" w:hAnsi="Times New Roman" w:cs="Times New Roman"/>
+        </w:rPr>
+        <w:t>analyze_raw_clean_docs</w:t>
       </w:r>
       <w:proofErr w:type="spellEnd"/>
     </w:p>
@@ -906,6 +935,116 @@
     </w:p>
     <w:p>
       <w:pPr>
+        <w:pStyle w:val="u1"/>
+        <w:rPr>
+          <w:rFonts w:ascii="Times New Roman" w:hAnsi="Times New Roman" w:cs="Times New Roman"/>
+        </w:rPr>
+      </w:pPr>
+      <w:r>
+        <w:rPr>
+          <w:rFonts w:ascii="Times New Roman" w:hAnsi="Times New Roman" w:cs="Times New Roman"/>
+        </w:rPr>
+        <w:t xml:space="preserve">BƯỚC </w:t>
+      </w:r>
+      <w:r>
+        <w:rPr>
+          <w:rFonts w:ascii="Times New Roman" w:hAnsi="Times New Roman" w:cs="Times New Roman"/>
+        </w:rPr>
+        <w:t>5</w:t>
+      </w:r>
+      <w:r>
+        <w:rPr>
+          <w:rFonts w:ascii="Times New Roman" w:hAnsi="Times New Roman" w:cs="Times New Roman"/>
+        </w:rPr>
+        <w:t xml:space="preserve"> — </w:t>
+      </w:r>
+      <w:proofErr w:type="spellStart"/>
+      <w:r>
+        <w:rPr>
+          <w:rFonts w:ascii="Times New Roman" w:hAnsi="Times New Roman" w:cs="Times New Roman"/>
+        </w:rPr>
+        <w:t>chaỵ</w:t>
+      </w:r>
+      <w:proofErr w:type="spellEnd"/>
+      <w:r>
+        <w:rPr>
+          <w:rFonts w:ascii="Times New Roman" w:hAnsi="Times New Roman" w:cs="Times New Roman"/>
+        </w:rPr>
+        <w:t xml:space="preserve"> </w:t>
+      </w:r>
+      <w:proofErr w:type="spellStart"/>
+      <w:r>
+        <w:rPr>
+          <w:rFonts w:ascii="Times New Roman" w:hAnsi="Times New Roman" w:cs="Times New Roman"/>
+        </w:rPr>
+        <w:t>build_index</w:t>
+      </w:r>
+      <w:proofErr w:type="spellEnd"/>
+      <w:r>
+        <w:rPr>
+          <w:rFonts w:ascii="Times New Roman" w:hAnsi="Times New Roman" w:cs="Times New Roman"/>
+        </w:rPr>
+        <w:t xml:space="preserve"> </w:t>
+      </w:r>
+      <w:proofErr w:type="spellStart"/>
+      <w:r>
+        <w:rPr>
+          <w:rFonts w:ascii="Times New Roman" w:hAnsi="Times New Roman" w:cs="Times New Roman"/>
+        </w:rPr>
+        <w:t>cho</w:t>
+      </w:r>
+      <w:proofErr w:type="spellEnd"/>
+      <w:r>
+        <w:rPr>
+          <w:rFonts w:ascii="Times New Roman" w:hAnsi="Times New Roman" w:cs="Times New Roman"/>
+        </w:rPr>
+        <w:t xml:space="preserve"> 2 </w:t>
+      </w:r>
+      <w:proofErr w:type="spellStart"/>
+      <w:r>
+        <w:rPr>
+          <w:rFonts w:ascii="Times New Roman" w:hAnsi="Times New Roman" w:cs="Times New Roman"/>
+        </w:rPr>
+        <w:t>loại</w:t>
+      </w:r>
+      <w:proofErr w:type="spellEnd"/>
+      <w:r>
+        <w:rPr>
+          <w:rFonts w:ascii="Times New Roman" w:hAnsi="Times New Roman" w:cs="Times New Roman"/>
+        </w:rPr>
+        <w:t xml:space="preserve"> </w:t>
+      </w:r>
+      <w:proofErr w:type="spellStart"/>
+      <w:r>
+        <w:rPr>
+          <w:rFonts w:ascii="Times New Roman" w:hAnsi="Times New Roman" w:cs="Times New Roman"/>
+        </w:rPr>
+        <w:t>giữ</w:t>
+      </w:r>
+      <w:proofErr w:type="spellEnd"/>
+      <w:r>
+        <w:rPr>
+          <w:rFonts w:ascii="Times New Roman" w:hAnsi="Times New Roman" w:cs="Times New Roman"/>
+        </w:rPr>
+        <w:t xml:space="preserve"> </w:t>
+      </w:r>
+      <w:proofErr w:type="spellStart"/>
+      <w:r>
+        <w:rPr>
+          <w:rFonts w:ascii="Times New Roman" w:hAnsi="Times New Roman" w:cs="Times New Roman"/>
+        </w:rPr>
+        <w:t>liệu</w:t>
+      </w:r>
+      <w:proofErr w:type="spellEnd"/>
+      <w:r>
+        <w:rPr>
+          <w:rFonts w:ascii="Times New Roman" w:hAnsi="Times New Roman" w:cs="Times New Roman"/>
+        </w:rPr>
+        <w:t>.</w:t>
+      </w:r>
+    </w:p>
+    <w:p>
+      <w:pPr>
         <w:tabs>
           <w:tab w:val="left" w:pos="1080"/>
         </w:tabs>
@@ -913,6 +1052,20 @@
           <w:rFonts w:ascii="Times New Roman" w:hAnsi="Times New Roman" w:cs="Times New Roman"/>
         </w:rPr>
       </w:pPr>
+      <w:r>
+        <w:rPr>
+          <w:rFonts w:ascii="Times New Roman" w:hAnsi="Times New Roman" w:cs="Times New Roman"/>
+        </w:rPr>
+        <w:t xml:space="preserve">python -m </w:t>
+      </w:r>
+      <w:proofErr w:type="spellStart"/>
+      <w:r>
+        <w:rPr>
+          <w:rFonts w:ascii="Times New Roman" w:hAnsi="Times New Roman" w:cs="Times New Roman"/>
+        </w:rPr>
+        <w:t>src.build_index_cleaned_scan_data</w:t>
+      </w:r>
+      <w:proofErr w:type="spellEnd"/>
     </w:p>
     <w:p>
       <w:pPr>
@@ -923,6 +1076,20 @@
           <w:rFonts w:ascii="Times New Roman" w:hAnsi="Times New Roman" w:cs="Times New Roman"/>
         </w:rPr>
       </w:pPr>
+      <w:r>
+        <w:rPr>
+          <w:rFonts w:ascii="Times New Roman" w:hAnsi="Times New Roman" w:cs="Times New Roman"/>
+        </w:rPr>
+        <w:t xml:space="preserve">python -m </w:t>
+      </w:r>
+      <w:proofErr w:type="spellStart"/>
+      <w:r>
+        <w:rPr>
+          <w:rFonts w:ascii="Times New Roman" w:hAnsi="Times New Roman" w:cs="Times New Roman"/>
+        </w:rPr>
+        <w:t>src.build_index_raw_data</w:t>
+      </w:r>
+      <w:proofErr w:type="spellEnd"/>
     </w:p>
     <w:p>
       <w:pPr>
@@ -936,6 +1103,1113 @@
     </w:p>
     <w:p>
       <w:pPr>
+        <w:pStyle w:val="u1"/>
+        <w:rPr>
+          <w:rFonts w:ascii="Times New Roman" w:hAnsi="Times New Roman" w:cs="Times New Roman"/>
+        </w:rPr>
+      </w:pPr>
+      <w:r>
+        <w:rPr>
+          <w:rFonts w:ascii="Times New Roman" w:hAnsi="Times New Roman" w:cs="Times New Roman"/>
+        </w:rPr>
+        <w:t xml:space="preserve">BƯỚC </w:t>
+      </w:r>
+      <w:r>
+        <w:rPr>
+          <w:rFonts w:ascii="Times New Roman" w:hAnsi="Times New Roman" w:cs="Times New Roman"/>
+        </w:rPr>
+        <w:t>5</w:t>
+      </w:r>
+      <w:r>
+        <w:rPr>
+          <w:rFonts w:ascii="Times New Roman" w:hAnsi="Times New Roman" w:cs="Times New Roman"/>
+        </w:rPr>
+        <w:t xml:space="preserve"> — </w:t>
+      </w:r>
+      <w:proofErr w:type="spellStart"/>
+      <w:r>
+        <w:rPr>
+          <w:rFonts w:ascii="Times New Roman" w:hAnsi="Times New Roman" w:cs="Times New Roman"/>
+        </w:rPr>
+        <w:t>chaỵ</w:t>
+      </w:r>
+      <w:proofErr w:type="spellEnd"/>
+      <w:r>
+        <w:rPr>
+          <w:rFonts w:ascii="Times New Roman" w:hAnsi="Times New Roman" w:cs="Times New Roman"/>
+        </w:rPr>
+        <w:t xml:space="preserve"> </w:t>
+      </w:r>
+      <w:proofErr w:type="spellStart"/>
+      <w:r>
+        <w:rPr>
+          <w:rFonts w:ascii="Times New Roman" w:hAnsi="Times New Roman" w:cs="Times New Roman"/>
+        </w:rPr>
+        <w:t>giao</w:t>
+      </w:r>
+      <w:proofErr w:type="spellEnd"/>
+      <w:r>
+        <w:rPr>
+          <w:rFonts w:ascii="Times New Roman" w:hAnsi="Times New Roman" w:cs="Times New Roman"/>
+        </w:rPr>
+        <w:t xml:space="preserve"> </w:t>
+      </w:r>
+      <w:proofErr w:type="spellStart"/>
+      <w:r>
+        <w:rPr>
+          <w:rFonts w:ascii="Times New Roman" w:hAnsi="Times New Roman" w:cs="Times New Roman"/>
+        </w:rPr>
+        <w:t>diện</w:t>
+      </w:r>
+      <w:proofErr w:type="spellEnd"/>
+      <w:r>
+        <w:rPr>
+          <w:rFonts w:ascii="Times New Roman" w:hAnsi="Times New Roman" w:cs="Times New Roman"/>
+        </w:rPr>
+        <w:t xml:space="preserve"> local</w:t>
+      </w:r>
+    </w:p>
+    <w:p>
+      <w:proofErr w:type="spellStart"/>
+      <w:r>
+        <w:t>streamlit</w:t>
+      </w:r>
+      <w:proofErr w:type="spellEnd"/>
+      <w:r>
+        <w:t xml:space="preserve"> run app.py</w:t>
+      </w:r>
+    </w:p>
+    <w:p>
+      <w:pPr>
+        <w:pStyle w:val="u1"/>
+        <w:rPr>
+          <w:rFonts w:ascii="Times New Roman" w:hAnsi="Times New Roman" w:cs="Times New Roman"/>
+        </w:rPr>
+      </w:pPr>
+      <w:r>
+        <w:rPr>
+          <w:rFonts w:ascii="Times New Roman" w:hAnsi="Times New Roman" w:cs="Times New Roman"/>
+        </w:rPr>
+        <w:lastRenderedPageBreak/>
+        <w:t xml:space="preserve">BƯỚC </w:t>
+      </w:r>
+      <w:r>
+        <w:rPr>
+          <w:rFonts w:ascii="Times New Roman" w:hAnsi="Times New Roman" w:cs="Times New Roman"/>
+        </w:rPr>
+        <w:t>5</w:t>
+      </w:r>
+      <w:r>
+        <w:rPr>
+          <w:rFonts w:ascii="Times New Roman" w:hAnsi="Times New Roman" w:cs="Times New Roman"/>
+        </w:rPr>
+        <w:t xml:space="preserve"> — </w:t>
+      </w:r>
+      <w:proofErr w:type="spellStart"/>
+      <w:r>
+        <w:rPr>
+          <w:rFonts w:ascii="Times New Roman" w:hAnsi="Times New Roman" w:cs="Times New Roman"/>
+        </w:rPr>
+        <w:t>chaỵ</w:t>
+      </w:r>
+      <w:proofErr w:type="spellEnd"/>
+      <w:r>
+        <w:rPr>
+          <w:rFonts w:ascii="Times New Roman" w:hAnsi="Times New Roman" w:cs="Times New Roman"/>
+        </w:rPr>
+        <w:t xml:space="preserve"> </w:t>
+      </w:r>
+      <w:proofErr w:type="spellStart"/>
+      <w:r>
+        <w:rPr>
+          <w:rFonts w:ascii="Times New Roman" w:hAnsi="Times New Roman" w:cs="Times New Roman"/>
+        </w:rPr>
+        <w:t>giao</w:t>
+      </w:r>
+      <w:proofErr w:type="spellEnd"/>
+      <w:r>
+        <w:rPr>
+          <w:rFonts w:ascii="Times New Roman" w:hAnsi="Times New Roman" w:cs="Times New Roman"/>
+        </w:rPr>
+        <w:t xml:space="preserve"> </w:t>
+      </w:r>
+      <w:proofErr w:type="spellStart"/>
+      <w:r>
+        <w:rPr>
+          <w:rFonts w:ascii="Times New Roman" w:hAnsi="Times New Roman" w:cs="Times New Roman"/>
+        </w:rPr>
+        <w:t>diện</w:t>
+      </w:r>
+      <w:proofErr w:type="spellEnd"/>
+      <w:r>
+        <w:rPr>
+          <w:rFonts w:ascii="Times New Roman" w:hAnsi="Times New Roman" w:cs="Times New Roman"/>
+        </w:rPr>
+        <w:t xml:space="preserve"> cloud</w:t>
+      </w:r>
+    </w:p>
+    <w:p>
+      <w:pPr>
+        <w:pStyle w:val="u1"/>
+        <w:rPr>
+          <w:rFonts w:ascii="Times New Roman" w:hAnsi="Times New Roman" w:cs="Times New Roman"/>
+        </w:rPr>
+      </w:pPr>
+    </w:p>
+    <w:p>
+      <w:pPr>
+        <w:pStyle w:val="u1"/>
+        <w:rPr>
+          <w:rFonts w:ascii="Times New Roman" w:hAnsi="Times New Roman" w:cs="Times New Roman"/>
+        </w:rPr>
+      </w:pPr>
+    </w:p>
+    <w:p>
+      <w:pPr>
+        <w:pStyle w:val="u1"/>
+        <w:rPr>
+          <w:rFonts w:asciiTheme="minorHAnsi" w:eastAsiaTheme="minorHAnsi" w:hAnsiTheme="minorHAnsi" w:cstheme="minorBidi"/>
+          <w:color w:val="auto"/>
+          <w:sz w:val="24"/>
+          <w:szCs w:val="24"/>
+        </w:rPr>
+      </w:pPr>
+      <w:r>
+        <w:rPr>
+          <w:rFonts w:asciiTheme="minorHAnsi" w:eastAsiaTheme="minorHAnsi" w:hAnsiTheme="minorHAnsi" w:cstheme="minorBidi"/>
+          <w:color w:val="auto"/>
+          <w:sz w:val="24"/>
+          <w:szCs w:val="24"/>
+        </w:rPr>
+        <w:t xml:space="preserve">Khi </w:t>
+      </w:r>
+      <w:proofErr w:type="spellStart"/>
+      <w:r>
+        <w:rPr>
+          <w:rFonts w:asciiTheme="minorHAnsi" w:eastAsiaTheme="minorHAnsi" w:hAnsiTheme="minorHAnsi" w:cstheme="minorBidi"/>
+          <w:color w:val="auto"/>
+          <w:sz w:val="24"/>
+          <w:szCs w:val="24"/>
+        </w:rPr>
+        <w:t>bạn</w:t>
+      </w:r>
+      <w:proofErr w:type="spellEnd"/>
+      <w:r>
+        <w:rPr>
+          <w:rFonts w:asciiTheme="minorHAnsi" w:eastAsiaTheme="minorHAnsi" w:hAnsiTheme="minorHAnsi" w:cstheme="minorBidi"/>
+          <w:color w:val="auto"/>
+          <w:sz w:val="24"/>
+          <w:szCs w:val="24"/>
+        </w:rPr>
+        <w:t xml:space="preserve"> </w:t>
+      </w:r>
+      <w:proofErr w:type="spellStart"/>
+      <w:r>
+        <w:rPr>
+          <w:rFonts w:asciiTheme="minorHAnsi" w:eastAsiaTheme="minorHAnsi" w:hAnsiTheme="minorHAnsi" w:cstheme="minorBidi"/>
+          <w:color w:val="auto"/>
+          <w:sz w:val="24"/>
+          <w:szCs w:val="24"/>
+        </w:rPr>
+        <w:t>chỉ</w:t>
+      </w:r>
+      <w:proofErr w:type="spellEnd"/>
+      <w:r>
+        <w:rPr>
+          <w:rFonts w:asciiTheme="minorHAnsi" w:eastAsiaTheme="minorHAnsi" w:hAnsiTheme="minorHAnsi" w:cstheme="minorBidi"/>
+          <w:color w:val="auto"/>
+          <w:sz w:val="24"/>
+          <w:szCs w:val="24"/>
+        </w:rPr>
+        <w:t xml:space="preserve"> </w:t>
+      </w:r>
+      <w:proofErr w:type="spellStart"/>
+      <w:r>
+        <w:rPr>
+          <w:rFonts w:asciiTheme="minorHAnsi" w:eastAsiaTheme="minorHAnsi" w:hAnsiTheme="minorHAnsi" w:cstheme="minorBidi"/>
+          <w:color w:val="auto"/>
+          <w:sz w:val="24"/>
+          <w:szCs w:val="24"/>
+        </w:rPr>
+        <w:t>sửa</w:t>
+      </w:r>
+      <w:proofErr w:type="spellEnd"/>
+      <w:r>
+        <w:rPr>
+          <w:rFonts w:asciiTheme="minorHAnsi" w:eastAsiaTheme="minorHAnsi" w:hAnsiTheme="minorHAnsi" w:cstheme="minorBidi"/>
+          <w:color w:val="auto"/>
+          <w:sz w:val="24"/>
+          <w:szCs w:val="24"/>
+        </w:rPr>
+        <w:t xml:space="preserve"> 1 file </w:t>
+      </w:r>
+      <w:proofErr w:type="spellStart"/>
+      <w:r>
+        <w:rPr>
+          <w:rFonts w:asciiTheme="minorHAnsi" w:eastAsiaTheme="minorHAnsi" w:hAnsiTheme="minorHAnsi" w:cstheme="minorBidi"/>
+          <w:color w:val="auto"/>
+          <w:sz w:val="24"/>
+          <w:szCs w:val="24"/>
+        </w:rPr>
+        <w:t>hoặc</w:t>
+      </w:r>
+      <w:proofErr w:type="spellEnd"/>
+      <w:r>
+        <w:rPr>
+          <w:rFonts w:asciiTheme="minorHAnsi" w:eastAsiaTheme="minorHAnsi" w:hAnsiTheme="minorHAnsi" w:cstheme="minorBidi"/>
+          <w:color w:val="auto"/>
+          <w:sz w:val="24"/>
+          <w:szCs w:val="24"/>
+        </w:rPr>
+        <w:t xml:space="preserve"> </w:t>
+      </w:r>
+      <w:proofErr w:type="spellStart"/>
+      <w:r>
+        <w:rPr>
+          <w:rFonts w:asciiTheme="minorHAnsi" w:eastAsiaTheme="minorHAnsi" w:hAnsiTheme="minorHAnsi" w:cstheme="minorBidi"/>
+          <w:color w:val="auto"/>
+          <w:sz w:val="24"/>
+          <w:szCs w:val="24"/>
+        </w:rPr>
+        <w:t>thêm</w:t>
+      </w:r>
+      <w:proofErr w:type="spellEnd"/>
+      <w:r>
+        <w:rPr>
+          <w:rFonts w:asciiTheme="minorHAnsi" w:eastAsiaTheme="minorHAnsi" w:hAnsiTheme="minorHAnsi" w:cstheme="minorBidi"/>
+          <w:color w:val="auto"/>
+          <w:sz w:val="24"/>
+          <w:szCs w:val="24"/>
+        </w:rPr>
+        <w:t xml:space="preserve"> code </w:t>
+      </w:r>
+      <w:proofErr w:type="spellStart"/>
+      <w:r>
+        <w:rPr>
+          <w:rFonts w:asciiTheme="minorHAnsi" w:eastAsiaTheme="minorHAnsi" w:hAnsiTheme="minorHAnsi" w:cstheme="minorBidi"/>
+          <w:color w:val="auto"/>
+          <w:sz w:val="24"/>
+          <w:szCs w:val="24"/>
+        </w:rPr>
+        <w:t>mới</w:t>
+      </w:r>
+      <w:proofErr w:type="spellEnd"/>
+      <w:r>
+        <w:rPr>
+          <w:rFonts w:asciiTheme="minorHAnsi" w:eastAsiaTheme="minorHAnsi" w:hAnsiTheme="minorHAnsi" w:cstheme="minorBidi"/>
+          <w:color w:val="auto"/>
+          <w:sz w:val="24"/>
+          <w:szCs w:val="24"/>
+        </w:rPr>
+        <w:t xml:space="preserve"> → </w:t>
+      </w:r>
+      <w:proofErr w:type="spellStart"/>
+      <w:r>
+        <w:rPr>
+          <w:rFonts w:asciiTheme="minorHAnsi" w:eastAsiaTheme="minorHAnsi" w:hAnsiTheme="minorHAnsi" w:cstheme="minorBidi"/>
+          <w:color w:val="auto"/>
+          <w:sz w:val="24"/>
+          <w:szCs w:val="24"/>
+        </w:rPr>
+        <w:t>chỉ</w:t>
+      </w:r>
+      <w:proofErr w:type="spellEnd"/>
+      <w:r>
+        <w:rPr>
+          <w:rFonts w:asciiTheme="minorHAnsi" w:eastAsiaTheme="minorHAnsi" w:hAnsiTheme="minorHAnsi" w:cstheme="minorBidi"/>
+          <w:color w:val="auto"/>
+          <w:sz w:val="24"/>
+          <w:szCs w:val="24"/>
+        </w:rPr>
+        <w:t xml:space="preserve"> </w:t>
+      </w:r>
+      <w:proofErr w:type="spellStart"/>
+      <w:r>
+        <w:rPr>
+          <w:rFonts w:asciiTheme="minorHAnsi" w:eastAsiaTheme="minorHAnsi" w:hAnsiTheme="minorHAnsi" w:cstheme="minorBidi"/>
+          <w:color w:val="auto"/>
+          <w:sz w:val="24"/>
+          <w:szCs w:val="24"/>
+        </w:rPr>
+        <w:t>cần</w:t>
+      </w:r>
+      <w:proofErr w:type="spellEnd"/>
+      <w:r>
+        <w:rPr>
+          <w:rFonts w:asciiTheme="minorHAnsi" w:eastAsiaTheme="minorHAnsi" w:hAnsiTheme="minorHAnsi" w:cstheme="minorBidi"/>
+          <w:color w:val="auto"/>
+          <w:sz w:val="24"/>
+          <w:szCs w:val="24"/>
+        </w:rPr>
+        <w:t>:</w:t>
+      </w:r>
+    </w:p>
+    <w:p>
+      <w:pPr>
+        <w:pStyle w:val="u1"/>
+        <w:rPr>
+          <w:rFonts w:asciiTheme="minorHAnsi" w:eastAsiaTheme="minorHAnsi" w:hAnsiTheme="minorHAnsi" w:cstheme="minorBidi"/>
+          <w:color w:val="auto"/>
+          <w:sz w:val="24"/>
+          <w:szCs w:val="24"/>
+        </w:rPr>
+      </w:pPr>
+      <w:r>
+        <w:rPr>
+          <w:rFonts w:asciiTheme="minorHAnsi" w:eastAsiaTheme="minorHAnsi" w:hAnsiTheme="minorHAnsi" w:cstheme="minorBidi"/>
+          <w:color w:val="auto"/>
+          <w:sz w:val="24"/>
+          <w:szCs w:val="24"/>
+        </w:rPr>
+        <w:t>git add &lt;</w:t>
+      </w:r>
+      <w:proofErr w:type="spellStart"/>
+      <w:r>
+        <w:rPr>
+          <w:rFonts w:asciiTheme="minorHAnsi" w:eastAsiaTheme="minorHAnsi" w:hAnsiTheme="minorHAnsi" w:cstheme="minorBidi"/>
+          <w:color w:val="auto"/>
+          <w:sz w:val="24"/>
+          <w:szCs w:val="24"/>
+        </w:rPr>
+        <w:t>tên_file</w:t>
+      </w:r>
+      <w:proofErr w:type="spellEnd"/>
+      <w:r>
+        <w:rPr>
+          <w:rFonts w:asciiTheme="minorHAnsi" w:eastAsiaTheme="minorHAnsi" w:hAnsiTheme="minorHAnsi" w:cstheme="minorBidi"/>
+          <w:color w:val="auto"/>
+          <w:sz w:val="24"/>
+          <w:szCs w:val="24"/>
+        </w:rPr>
+        <w:t xml:space="preserve">&gt;        # </w:t>
+      </w:r>
+      <w:proofErr w:type="spellStart"/>
+      <w:r>
+        <w:rPr>
+          <w:rFonts w:asciiTheme="minorHAnsi" w:eastAsiaTheme="minorHAnsi" w:hAnsiTheme="minorHAnsi" w:cstheme="minorBidi"/>
+          <w:color w:val="auto"/>
+          <w:sz w:val="24"/>
+          <w:szCs w:val="24"/>
+        </w:rPr>
+        <w:t>hoặc</w:t>
+      </w:r>
+      <w:proofErr w:type="spellEnd"/>
+      <w:r>
+        <w:rPr>
+          <w:rFonts w:asciiTheme="minorHAnsi" w:eastAsiaTheme="minorHAnsi" w:hAnsiTheme="minorHAnsi" w:cstheme="minorBidi"/>
+          <w:color w:val="auto"/>
+          <w:sz w:val="24"/>
+          <w:szCs w:val="24"/>
+        </w:rPr>
+        <w:t xml:space="preserve"> git add .</w:t>
+      </w:r>
+    </w:p>
+    <w:p>
+      <w:pPr>
+        <w:pStyle w:val="u1"/>
+        <w:rPr>
+          <w:rFonts w:asciiTheme="minorHAnsi" w:eastAsiaTheme="minorHAnsi" w:hAnsiTheme="minorHAnsi" w:cstheme="minorBidi"/>
+          <w:color w:val="auto"/>
+          <w:sz w:val="24"/>
+          <w:szCs w:val="24"/>
+        </w:rPr>
+      </w:pPr>
+      <w:r>
+        <w:rPr>
+          <w:rFonts w:asciiTheme="minorHAnsi" w:eastAsiaTheme="minorHAnsi" w:hAnsiTheme="minorHAnsi" w:cstheme="minorBidi"/>
+          <w:color w:val="auto"/>
+          <w:sz w:val="24"/>
+          <w:szCs w:val="24"/>
+        </w:rPr>
+        <w:t>git commit -m "update file ..."</w:t>
+      </w:r>
+    </w:p>
+    <w:p>
+      <w:pPr>
+        <w:pStyle w:val="u1"/>
+        <w:rPr>
+          <w:rFonts w:asciiTheme="minorHAnsi" w:eastAsiaTheme="minorHAnsi" w:hAnsiTheme="minorHAnsi" w:cstheme="minorBidi"/>
+          <w:color w:val="auto"/>
+          <w:sz w:val="24"/>
+          <w:szCs w:val="24"/>
+        </w:rPr>
+      </w:pPr>
+      <w:r>
+        <w:rPr>
+          <w:rFonts w:asciiTheme="minorHAnsi" w:eastAsiaTheme="minorHAnsi" w:hAnsiTheme="minorHAnsi" w:cstheme="minorBidi"/>
+          <w:color w:val="auto"/>
+          <w:sz w:val="24"/>
+          <w:szCs w:val="24"/>
+        </w:rPr>
+        <w:t>git push origin main</w:t>
+      </w:r>
+    </w:p>
+    <w:p>
+      <w:pPr>
+        <w:pStyle w:val="u1"/>
+        <w:rPr>
+          <w:rFonts w:asciiTheme="minorHAnsi" w:eastAsiaTheme="minorHAnsi" w:hAnsiTheme="minorHAnsi" w:cstheme="minorBidi"/>
+          <w:color w:val="auto"/>
+          <w:sz w:val="24"/>
+          <w:szCs w:val="24"/>
+        </w:rPr>
+      </w:pPr>
+      <w:r>
+        <w:rPr>
+          <w:rFonts w:ascii="Segoe UI Emoji" w:eastAsiaTheme="minorHAnsi" w:hAnsi="Segoe UI Emoji" w:cs="Segoe UI Emoji"/>
+          <w:color w:val="auto"/>
+          <w:sz w:val="24"/>
+          <w:szCs w:val="24"/>
+        </w:rPr>
+        <w:t>👉</w:t>
+      </w:r>
+      <w:r>
+        <w:rPr>
+          <w:rFonts w:asciiTheme="minorHAnsi" w:eastAsiaTheme="minorHAnsi" w:hAnsiTheme="minorHAnsi" w:cstheme="minorBidi"/>
+          <w:color w:val="auto"/>
+          <w:sz w:val="24"/>
+          <w:szCs w:val="24"/>
+        </w:rPr>
+        <w:t xml:space="preserve"> </w:t>
+      </w:r>
+      <w:proofErr w:type="spellStart"/>
+      <w:r>
+        <w:rPr>
+          <w:rFonts w:asciiTheme="minorHAnsi" w:eastAsiaTheme="minorHAnsi" w:hAnsiTheme="minorHAnsi" w:cstheme="minorBidi"/>
+          <w:color w:val="auto"/>
+          <w:sz w:val="24"/>
+          <w:szCs w:val="24"/>
+        </w:rPr>
+        <w:t>Không</w:t>
+      </w:r>
+      <w:proofErr w:type="spellEnd"/>
+      <w:r>
+        <w:rPr>
+          <w:rFonts w:asciiTheme="minorHAnsi" w:eastAsiaTheme="minorHAnsi" w:hAnsiTheme="minorHAnsi" w:cstheme="minorBidi"/>
+          <w:color w:val="auto"/>
+          <w:sz w:val="24"/>
+          <w:szCs w:val="24"/>
+        </w:rPr>
+        <w:t xml:space="preserve"> </w:t>
+      </w:r>
+      <w:proofErr w:type="spellStart"/>
+      <w:r>
+        <w:rPr>
+          <w:rFonts w:asciiTheme="minorHAnsi" w:eastAsiaTheme="minorHAnsi" w:hAnsiTheme="minorHAnsi" w:cstheme="minorBidi"/>
+          <w:color w:val="auto"/>
+          <w:sz w:val="24"/>
+          <w:szCs w:val="24"/>
+        </w:rPr>
+        <w:t>cần</w:t>
+      </w:r>
+      <w:proofErr w:type="spellEnd"/>
+      <w:r>
+        <w:rPr>
+          <w:rFonts w:asciiTheme="minorHAnsi" w:eastAsiaTheme="minorHAnsi" w:hAnsiTheme="minorHAnsi" w:cstheme="minorBidi"/>
+          <w:color w:val="auto"/>
+          <w:sz w:val="24"/>
+          <w:szCs w:val="24"/>
+        </w:rPr>
+        <w:t xml:space="preserve"> --force.</w:t>
+      </w:r>
+      <w:r>
+        <w:rPr>
+          <w:rFonts w:asciiTheme="minorHAnsi" w:eastAsiaTheme="minorHAnsi" w:hAnsiTheme="minorHAnsi" w:cstheme="minorBidi"/>
+          <w:color w:val="auto"/>
+          <w:sz w:val="24"/>
+          <w:szCs w:val="24"/>
+        </w:rPr>
+        <w:br/>
+      </w:r>
+      <w:proofErr w:type="spellStart"/>
+      <w:r>
+        <w:rPr>
+          <w:rFonts w:asciiTheme="minorHAnsi" w:eastAsiaTheme="minorHAnsi" w:hAnsiTheme="minorHAnsi" w:cstheme="minorBidi"/>
+          <w:color w:val="auto"/>
+          <w:sz w:val="24"/>
+          <w:szCs w:val="24"/>
+        </w:rPr>
+        <w:t>Lịch</w:t>
+      </w:r>
+      <w:proofErr w:type="spellEnd"/>
+      <w:r>
+        <w:rPr>
+          <w:rFonts w:asciiTheme="minorHAnsi" w:eastAsiaTheme="minorHAnsi" w:hAnsiTheme="minorHAnsi" w:cstheme="minorBidi"/>
+          <w:color w:val="auto"/>
+          <w:sz w:val="24"/>
+          <w:szCs w:val="24"/>
+        </w:rPr>
+        <w:t xml:space="preserve"> </w:t>
+      </w:r>
+      <w:proofErr w:type="spellStart"/>
+      <w:r>
+        <w:rPr>
+          <w:rFonts w:asciiTheme="minorHAnsi" w:eastAsiaTheme="minorHAnsi" w:hAnsiTheme="minorHAnsi" w:cstheme="minorBidi"/>
+          <w:color w:val="auto"/>
+          <w:sz w:val="24"/>
+          <w:szCs w:val="24"/>
+        </w:rPr>
+        <w:t>sử</w:t>
+      </w:r>
+      <w:proofErr w:type="spellEnd"/>
+      <w:r>
+        <w:rPr>
+          <w:rFonts w:asciiTheme="minorHAnsi" w:eastAsiaTheme="minorHAnsi" w:hAnsiTheme="minorHAnsi" w:cstheme="minorBidi"/>
+          <w:color w:val="auto"/>
+          <w:sz w:val="24"/>
+          <w:szCs w:val="24"/>
+        </w:rPr>
+        <w:t xml:space="preserve"> commit </w:t>
+      </w:r>
+      <w:proofErr w:type="spellStart"/>
+      <w:r>
+        <w:rPr>
+          <w:rFonts w:asciiTheme="minorHAnsi" w:eastAsiaTheme="minorHAnsi" w:hAnsiTheme="minorHAnsi" w:cstheme="minorBidi"/>
+          <w:color w:val="auto"/>
+          <w:sz w:val="24"/>
+          <w:szCs w:val="24"/>
+        </w:rPr>
+        <w:t>sẽ</w:t>
+      </w:r>
+      <w:proofErr w:type="spellEnd"/>
+      <w:r>
+        <w:rPr>
+          <w:rFonts w:asciiTheme="minorHAnsi" w:eastAsiaTheme="minorHAnsi" w:hAnsiTheme="minorHAnsi" w:cstheme="minorBidi"/>
+          <w:color w:val="auto"/>
+          <w:sz w:val="24"/>
+          <w:szCs w:val="24"/>
+        </w:rPr>
+        <w:t xml:space="preserve"> </w:t>
+      </w:r>
+      <w:proofErr w:type="spellStart"/>
+      <w:r>
+        <w:rPr>
+          <w:rFonts w:asciiTheme="minorHAnsi" w:eastAsiaTheme="minorHAnsi" w:hAnsiTheme="minorHAnsi" w:cstheme="minorBidi"/>
+          <w:color w:val="auto"/>
+          <w:sz w:val="24"/>
+          <w:szCs w:val="24"/>
+        </w:rPr>
+        <w:t>được</w:t>
+      </w:r>
+      <w:proofErr w:type="spellEnd"/>
+      <w:r>
+        <w:rPr>
+          <w:rFonts w:asciiTheme="minorHAnsi" w:eastAsiaTheme="minorHAnsi" w:hAnsiTheme="minorHAnsi" w:cstheme="minorBidi"/>
+          <w:color w:val="auto"/>
+          <w:sz w:val="24"/>
+          <w:szCs w:val="24"/>
+        </w:rPr>
+        <w:t xml:space="preserve"> </w:t>
+      </w:r>
+      <w:proofErr w:type="spellStart"/>
+      <w:r>
+        <w:rPr>
+          <w:rFonts w:asciiTheme="minorHAnsi" w:eastAsiaTheme="minorHAnsi" w:hAnsiTheme="minorHAnsi" w:cstheme="minorBidi"/>
+          <w:color w:val="auto"/>
+          <w:sz w:val="24"/>
+          <w:szCs w:val="24"/>
+        </w:rPr>
+        <w:t>nối</w:t>
+      </w:r>
+      <w:proofErr w:type="spellEnd"/>
+      <w:r>
+        <w:rPr>
+          <w:rFonts w:asciiTheme="minorHAnsi" w:eastAsiaTheme="minorHAnsi" w:hAnsiTheme="minorHAnsi" w:cstheme="minorBidi"/>
+          <w:color w:val="auto"/>
+          <w:sz w:val="24"/>
+          <w:szCs w:val="24"/>
+        </w:rPr>
+        <w:t xml:space="preserve"> </w:t>
+      </w:r>
+      <w:proofErr w:type="spellStart"/>
+      <w:r>
+        <w:rPr>
+          <w:rFonts w:asciiTheme="minorHAnsi" w:eastAsiaTheme="minorHAnsi" w:hAnsiTheme="minorHAnsi" w:cstheme="minorBidi"/>
+          <w:color w:val="auto"/>
+          <w:sz w:val="24"/>
+          <w:szCs w:val="24"/>
+        </w:rPr>
+        <w:t>tiếp</w:t>
+      </w:r>
+      <w:proofErr w:type="spellEnd"/>
+      <w:r>
+        <w:rPr>
+          <w:rFonts w:asciiTheme="minorHAnsi" w:eastAsiaTheme="minorHAnsi" w:hAnsiTheme="minorHAnsi" w:cstheme="minorBidi"/>
+          <w:color w:val="auto"/>
+          <w:sz w:val="24"/>
+          <w:szCs w:val="24"/>
+        </w:rPr>
+        <w:t xml:space="preserve">, an </w:t>
+      </w:r>
+      <w:proofErr w:type="spellStart"/>
+      <w:r>
+        <w:rPr>
+          <w:rFonts w:asciiTheme="minorHAnsi" w:eastAsiaTheme="minorHAnsi" w:hAnsiTheme="minorHAnsi" w:cstheme="minorBidi"/>
+          <w:color w:val="auto"/>
+          <w:sz w:val="24"/>
+          <w:szCs w:val="24"/>
+        </w:rPr>
+        <w:t>toàn</w:t>
+      </w:r>
+      <w:proofErr w:type="spellEnd"/>
+      <w:r>
+        <w:rPr>
+          <w:rFonts w:asciiTheme="minorHAnsi" w:eastAsiaTheme="minorHAnsi" w:hAnsiTheme="minorHAnsi" w:cstheme="minorBidi"/>
+          <w:color w:val="auto"/>
+          <w:sz w:val="24"/>
+          <w:szCs w:val="24"/>
+        </w:rPr>
+        <w:t>.</w:t>
+      </w:r>
+    </w:p>
+    <w:p>
+      <w:pPr>
+        <w:rPr>
+          <w:b/>
+          <w:bCs/>
+        </w:rPr>
+      </w:pPr>
+      <w:r>
+        <w:rPr>
+          <w:b/>
+          <w:bCs/>
+        </w:rPr>
+        <w:t xml:space="preserve">Quy </w:t>
+      </w:r>
+      <w:proofErr w:type="spellStart"/>
+      <w:r>
+        <w:rPr>
+          <w:b/>
+          <w:bCs/>
+        </w:rPr>
+        <w:t>trình</w:t>
+      </w:r>
+      <w:proofErr w:type="spellEnd"/>
+      <w:r>
+        <w:rPr>
+          <w:b/>
+          <w:bCs/>
+        </w:rPr>
+        <w:t xml:space="preserve"> push </w:t>
+      </w:r>
+      <w:proofErr w:type="spellStart"/>
+      <w:r>
+        <w:rPr>
+          <w:b/>
+          <w:bCs/>
+        </w:rPr>
+        <w:t>một</w:t>
+      </w:r>
+      <w:proofErr w:type="spellEnd"/>
+      <w:r>
+        <w:rPr>
+          <w:b/>
+          <w:bCs/>
+        </w:rPr>
+        <w:t xml:space="preserve"> file </w:t>
+      </w:r>
+      <w:proofErr w:type="spellStart"/>
+      <w:r>
+        <w:rPr>
+          <w:b/>
+          <w:bCs/>
+        </w:rPr>
+        <w:t>mới</w:t>
+      </w:r>
+      <w:proofErr w:type="spellEnd"/>
+      <w:r>
+        <w:rPr>
+          <w:b/>
+          <w:bCs/>
+        </w:rPr>
+        <w:t>/</w:t>
+      </w:r>
+      <w:proofErr w:type="spellStart"/>
+      <w:r>
+        <w:rPr>
+          <w:b/>
+          <w:bCs/>
+        </w:rPr>
+        <w:t>lần</w:t>
+      </w:r>
+      <w:proofErr w:type="spellEnd"/>
+      <w:r>
+        <w:rPr>
+          <w:b/>
+          <w:bCs/>
+        </w:rPr>
+        <w:t xml:space="preserve"> </w:t>
+      </w:r>
+      <w:proofErr w:type="spellStart"/>
+      <w:r>
+        <w:rPr>
+          <w:b/>
+          <w:bCs/>
+        </w:rPr>
+        <w:t>sửa</w:t>
+      </w:r>
+      <w:proofErr w:type="spellEnd"/>
+      <w:r>
+        <w:rPr>
+          <w:b/>
+          <w:bCs/>
+        </w:rPr>
+        <w:t xml:space="preserve"> </w:t>
+      </w:r>
+      <w:proofErr w:type="spellStart"/>
+      <w:r>
+        <w:rPr>
+          <w:b/>
+          <w:bCs/>
+        </w:rPr>
+        <w:t>đổi</w:t>
+      </w:r>
+      <w:proofErr w:type="spellEnd"/>
+    </w:p>
+    <w:p>
+      <w:pPr>
+        <w:numPr>
+          <w:ilvl w:val="0"/>
+          <w:numId w:val="6"/>
+        </w:numPr>
+      </w:pPr>
+      <w:proofErr w:type="spellStart"/>
+      <w:r>
+        <w:rPr>
+          <w:b/>
+          <w:bCs/>
+        </w:rPr>
+        <w:t>Kiểm</w:t>
+      </w:r>
+      <w:proofErr w:type="spellEnd"/>
+      <w:r>
+        <w:rPr>
+          <w:b/>
+          <w:bCs/>
+        </w:rPr>
+        <w:t xml:space="preserve"> </w:t>
+      </w:r>
+      <w:proofErr w:type="spellStart"/>
+      <w:r>
+        <w:rPr>
+          <w:b/>
+          <w:bCs/>
+        </w:rPr>
+        <w:t>tra</w:t>
+      </w:r>
+      <w:proofErr w:type="spellEnd"/>
+      <w:r>
+        <w:rPr>
+          <w:b/>
+          <w:bCs/>
+        </w:rPr>
+        <w:t xml:space="preserve"> </w:t>
+      </w:r>
+      <w:proofErr w:type="spellStart"/>
+      <w:r>
+        <w:rPr>
+          <w:b/>
+          <w:bCs/>
+        </w:rPr>
+        <w:t>trạng</w:t>
+      </w:r>
+      <w:proofErr w:type="spellEnd"/>
+      <w:r>
+        <w:rPr>
+          <w:b/>
+          <w:bCs/>
+        </w:rPr>
+        <w:t xml:space="preserve"> </w:t>
+      </w:r>
+      <w:proofErr w:type="spellStart"/>
+      <w:r>
+        <w:rPr>
+          <w:b/>
+          <w:bCs/>
+        </w:rPr>
+        <w:t>thái</w:t>
+      </w:r>
+      <w:proofErr w:type="spellEnd"/>
+      <w:r>
+        <w:rPr>
+          <w:b/>
+          <w:bCs/>
+        </w:rPr>
+        <w:t xml:space="preserve"> repo</w:t>
+      </w:r>
+    </w:p>
+    <w:p>
+      <w:r>
+        <w:t>git status</w:t>
+      </w:r>
+    </w:p>
+    <w:p>
+      <w:r>
+        <w:t xml:space="preserve">→ </w:t>
+      </w:r>
+      <w:proofErr w:type="spellStart"/>
+      <w:r>
+        <w:t>Bạn</w:t>
+      </w:r>
+      <w:proofErr w:type="spellEnd"/>
+      <w:r>
+        <w:t xml:space="preserve"> </w:t>
+      </w:r>
+      <w:proofErr w:type="spellStart"/>
+      <w:r>
+        <w:t>sẽ</w:t>
+      </w:r>
+      <w:proofErr w:type="spellEnd"/>
+      <w:r>
+        <w:t xml:space="preserve"> </w:t>
+      </w:r>
+      <w:proofErr w:type="spellStart"/>
+      <w:r>
+        <w:t>thấy</w:t>
+      </w:r>
+      <w:proofErr w:type="spellEnd"/>
+      <w:r>
+        <w:t xml:space="preserve"> requirements.txt </w:t>
+      </w:r>
+      <w:proofErr w:type="spellStart"/>
+      <w:r>
+        <w:t>nằm</w:t>
+      </w:r>
+      <w:proofErr w:type="spellEnd"/>
+      <w:r>
+        <w:t xml:space="preserve"> </w:t>
+      </w:r>
+      <w:proofErr w:type="spellStart"/>
+      <w:r>
+        <w:t>trong</w:t>
+      </w:r>
+      <w:proofErr w:type="spellEnd"/>
+      <w:r>
+        <w:t xml:space="preserve"> </w:t>
+      </w:r>
+      <w:proofErr w:type="spellStart"/>
+      <w:r>
+        <w:t>danh</w:t>
+      </w:r>
+      <w:proofErr w:type="spellEnd"/>
+      <w:r>
+        <w:t xml:space="preserve"> </w:t>
+      </w:r>
+      <w:proofErr w:type="spellStart"/>
+      <w:r>
+        <w:t>sách</w:t>
+      </w:r>
+      <w:proofErr w:type="spellEnd"/>
+      <w:r>
+        <w:t xml:space="preserve"> “modified” </w:t>
+      </w:r>
+      <w:proofErr w:type="spellStart"/>
+      <w:r>
+        <w:t>hoặc</w:t>
+      </w:r>
+      <w:proofErr w:type="spellEnd"/>
+      <w:r>
+        <w:t xml:space="preserve"> “untracked”.</w:t>
+      </w:r>
+    </w:p>
+    <w:p>
+      <w:r>
+        <w:pict w14:anchorId="6B741AFA">
+          <v:rect id="_x0000_i1037" style="width:0;height:1.5pt" o:hralign="center" o:hrstd="t" o:hr="t" fillcolor="#a0a0a0" stroked="f"/>
+        </w:pict>
+      </w:r>
+    </w:p>
+    <w:p>
+      <w:pPr>
+        <w:numPr>
+          <w:ilvl w:val="0"/>
+          <w:numId w:val="7"/>
+        </w:numPr>
+      </w:pPr>
+      <w:proofErr w:type="spellStart"/>
+      <w:r>
+        <w:rPr>
+          <w:b/>
+          <w:bCs/>
+        </w:rPr>
+        <w:t>Thêm</w:t>
+      </w:r>
+      <w:proofErr w:type="spellEnd"/>
+      <w:r>
+        <w:rPr>
+          <w:b/>
+          <w:bCs/>
+        </w:rPr>
+        <w:t xml:space="preserve"> file </w:t>
+      </w:r>
+      <w:proofErr w:type="spellStart"/>
+      <w:r>
+        <w:rPr>
+          <w:b/>
+          <w:bCs/>
+        </w:rPr>
+        <w:t>vào</w:t>
+      </w:r>
+      <w:proofErr w:type="spellEnd"/>
+      <w:r>
+        <w:rPr>
+          <w:b/>
+          <w:bCs/>
+        </w:rPr>
+        <w:t xml:space="preserve"> stage</w:t>
+      </w:r>
+    </w:p>
+    <w:p>
+      <w:r>
+        <w:t>git add requirements.txt</w:t>
+      </w:r>
+    </w:p>
+    <w:p>
+      <w:r>
+        <w:pict w14:anchorId="603BCF3F">
+          <v:rect id="_x0000_i1038" style="width:0;height:1.5pt" o:hralign="center" o:hrstd="t" o:hr="t" fillcolor="#a0a0a0" stroked="f"/>
+        </w:pict>
+      </w:r>
+    </w:p>
+    <w:p>
+      <w:pPr>
+        <w:numPr>
+          <w:ilvl w:val="0"/>
+          <w:numId w:val="8"/>
+        </w:numPr>
+      </w:pPr>
+      <w:r>
+        <w:rPr>
+          <w:b/>
+          <w:bCs/>
+        </w:rPr>
+        <w:t xml:space="preserve">Commit </w:t>
+      </w:r>
+      <w:proofErr w:type="spellStart"/>
+      <w:r>
+        <w:rPr>
+          <w:b/>
+          <w:bCs/>
+        </w:rPr>
+        <w:t>thay</w:t>
+      </w:r>
+      <w:proofErr w:type="spellEnd"/>
+      <w:r>
+        <w:rPr>
+          <w:b/>
+          <w:bCs/>
+        </w:rPr>
+        <w:t xml:space="preserve"> </w:t>
+      </w:r>
+      <w:proofErr w:type="spellStart"/>
+      <w:r>
+        <w:rPr>
+          <w:b/>
+          <w:bCs/>
+        </w:rPr>
+        <w:t>đổi</w:t>
+      </w:r>
+      <w:proofErr w:type="spellEnd"/>
+    </w:p>
+    <w:p>
+      <w:r>
+        <w:t>git commit -m "add/update requirements.txt"</w:t>
+      </w:r>
+    </w:p>
+    <w:p/>
+    <w:p>
+      <w:pPr>
+        <w:pStyle w:val="u1"/>
+      </w:pPr>
+      <w:proofErr w:type="spellStart"/>
+      <w:r>
+        <w:t>Xóa</w:t>
+      </w:r>
+      <w:proofErr w:type="spellEnd"/>
+      <w:r>
+        <w:t xml:space="preserve"> file secret </w:t>
+      </w:r>
+      <w:proofErr w:type="spellStart"/>
+      <w:r>
+        <w:t>ra</w:t>
+      </w:r>
+      <w:proofErr w:type="spellEnd"/>
+      <w:r>
+        <w:t xml:space="preserve"> </w:t>
+      </w:r>
+      <w:proofErr w:type="spellStart"/>
+      <w:r>
+        <w:t>khỏi</w:t>
+      </w:r>
+      <w:proofErr w:type="spellEnd"/>
+      <w:r>
+        <w:t xml:space="preserve"> repo</w:t>
+      </w:r>
+    </w:p>
+    <w:p>
+      <w:r>
+        <w:t>git rm --cached .</w:t>
+      </w:r>
+      <w:proofErr w:type="spellStart"/>
+      <w:r>
+        <w:t>streamlit</w:t>
+      </w:r>
+      <w:proofErr w:type="spellEnd"/>
+      <w:r>
+        <w:t>/</w:t>
+      </w:r>
+      <w:proofErr w:type="spellStart"/>
+      <w:r>
+        <w:t>secrets.toml</w:t>
+      </w:r>
+      <w:proofErr w:type="spellEnd"/>
+    </w:p>
+    <w:p>
+      <w:r>
+        <w:lastRenderedPageBreak/>
+        <w:t>git rm --cached .env</w:t>
+      </w:r>
+    </w:p>
+    <w:p>
+      <w:r>
+        <w:t>git rm --cached .env.*</w:t>
+      </w:r>
+    </w:p>
+    <w:p>
+      <w:pPr>
+        <w:pStyle w:val="oancuaDanhsach"/>
+        <w:numPr>
+          <w:ilvl w:val="0"/>
+          <w:numId w:val="4"/>
+        </w:numPr>
+      </w:pPr>
+      <w:r>
+        <w:t xml:space="preserve">Commit </w:t>
+      </w:r>
+      <w:proofErr w:type="spellStart"/>
+      <w:r>
+        <w:t>lại</w:t>
+      </w:r>
+      <w:proofErr w:type="spellEnd"/>
+    </w:p>
+    <w:p>
+      <w:r>
+        <w:t>git commit -m "remove secrets from repo"</w:t>
+      </w:r>
+    </w:p>
+    <w:p/>
+    <w:p>
+      <w:r>
+        <w:t>git push origin main --force</w:t>
+      </w:r>
+    </w:p>
+    <w:p>
+      <w:pPr>
+        <w:pStyle w:val="oancuaDanhsach"/>
+        <w:numPr>
+          <w:ilvl w:val="0"/>
+          <w:numId w:val="4"/>
+        </w:numPr>
         <w:tabs>
           <w:tab w:val="left" w:pos="1080"/>
         </w:tabs>
@@ -943,6 +2217,294 @@
           <w:rFonts w:ascii="Times New Roman" w:hAnsi="Times New Roman" w:cs="Times New Roman"/>
         </w:rPr>
       </w:pPr>
+      <w:r>
+        <w:rPr>
+          <w:rFonts w:ascii="Times New Roman" w:hAnsi="Times New Roman" w:cs="Times New Roman"/>
+        </w:rPr>
+        <w:t xml:space="preserve">Dungf git filter repo </w:t>
+      </w:r>
+      <w:proofErr w:type="spellStart"/>
+      <w:r>
+        <w:rPr>
+          <w:rFonts w:ascii="Times New Roman" w:hAnsi="Times New Roman" w:cs="Times New Roman"/>
+        </w:rPr>
+        <w:t>để</w:t>
+      </w:r>
+      <w:proofErr w:type="spellEnd"/>
+      <w:r>
+        <w:rPr>
+          <w:rFonts w:ascii="Times New Roman" w:hAnsi="Times New Roman" w:cs="Times New Roman"/>
+        </w:rPr>
+        <w:t xml:space="preserve"> </w:t>
+      </w:r>
+      <w:proofErr w:type="spellStart"/>
+      <w:r>
+        <w:rPr>
+          <w:rFonts w:ascii="Times New Roman" w:hAnsi="Times New Roman" w:cs="Times New Roman"/>
+        </w:rPr>
+        <w:t>xóa</w:t>
+      </w:r>
+      <w:proofErr w:type="spellEnd"/>
+      <w:r>
+        <w:rPr>
+          <w:rFonts w:ascii="Times New Roman" w:hAnsi="Times New Roman" w:cs="Times New Roman"/>
+        </w:rPr>
+        <w:t xml:space="preserve"> secret </w:t>
+      </w:r>
+      <w:proofErr w:type="spellStart"/>
+      <w:r>
+        <w:rPr>
+          <w:rFonts w:ascii="Times New Roman" w:hAnsi="Times New Roman" w:cs="Times New Roman"/>
+        </w:rPr>
+        <w:t>khỏi</w:t>
+      </w:r>
+      <w:proofErr w:type="spellEnd"/>
+      <w:r>
+        <w:rPr>
+          <w:rFonts w:ascii="Times New Roman" w:hAnsi="Times New Roman" w:cs="Times New Roman"/>
+        </w:rPr>
+        <w:t xml:space="preserve"> </w:t>
+      </w:r>
+      <w:proofErr w:type="spellStart"/>
+      <w:r>
+        <w:rPr>
+          <w:rFonts w:ascii="Times New Roman" w:hAnsi="Times New Roman" w:cs="Times New Roman"/>
+        </w:rPr>
+        <w:t>lịch</w:t>
+      </w:r>
+      <w:proofErr w:type="spellEnd"/>
+      <w:r>
+        <w:rPr>
+          <w:rFonts w:ascii="Times New Roman" w:hAnsi="Times New Roman" w:cs="Times New Roman"/>
+        </w:rPr>
+        <w:t xml:space="preserve"> </w:t>
+      </w:r>
+      <w:proofErr w:type="spellStart"/>
+      <w:r>
+        <w:rPr>
+          <w:rFonts w:ascii="Times New Roman" w:hAnsi="Times New Roman" w:cs="Times New Roman"/>
+        </w:rPr>
+        <w:t>sử</w:t>
+      </w:r>
+      <w:proofErr w:type="spellEnd"/>
+      <w:r>
+        <w:rPr>
+          <w:rFonts w:ascii="Times New Roman" w:hAnsi="Times New Roman" w:cs="Times New Roman"/>
+        </w:rPr>
+        <w:t xml:space="preserve"> </w:t>
+      </w:r>
+    </w:p>
+    <w:p>
+      <w:pPr>
+        <w:tabs>
+          <w:tab w:val="left" w:pos="1080"/>
+        </w:tabs>
+        <w:rPr>
+          <w:rFonts w:ascii="Times New Roman" w:hAnsi="Times New Roman" w:cs="Times New Roman"/>
+        </w:rPr>
+      </w:pPr>
+      <w:r>
+        <w:rPr>
+          <w:rFonts w:ascii="Times New Roman" w:hAnsi="Times New Roman" w:cs="Times New Roman"/>
+        </w:rPr>
+        <w:t>git filter-repo --path .</w:t>
+      </w:r>
+      <w:proofErr w:type="spellStart"/>
+      <w:r>
+        <w:rPr>
+          <w:rFonts w:ascii="Times New Roman" w:hAnsi="Times New Roman" w:cs="Times New Roman"/>
+        </w:rPr>
+        <w:t>streamlit</w:t>
+      </w:r>
+      <w:proofErr w:type="spellEnd"/>
+      <w:r>
+        <w:rPr>
+          <w:rFonts w:ascii="Times New Roman" w:hAnsi="Times New Roman" w:cs="Times New Roman"/>
+        </w:rPr>
+        <w:t>/</w:t>
+      </w:r>
+      <w:proofErr w:type="spellStart"/>
+      <w:r>
+        <w:rPr>
+          <w:rFonts w:ascii="Times New Roman" w:hAnsi="Times New Roman" w:cs="Times New Roman"/>
+        </w:rPr>
+        <w:t>secrets.toml</w:t>
+      </w:r>
+      <w:proofErr w:type="spellEnd"/>
+      <w:r>
+        <w:rPr>
+          <w:rFonts w:ascii="Times New Roman" w:hAnsi="Times New Roman" w:cs="Times New Roman"/>
+        </w:rPr>
+        <w:t xml:space="preserve"> --path .env --path .env.* --invert-paths --force</w:t>
+      </w:r>
+    </w:p>
+    <w:p>
+      <w:pPr>
+        <w:pStyle w:val="oancuaDanhsach"/>
+        <w:numPr>
+          <w:ilvl w:val="0"/>
+          <w:numId w:val="4"/>
+        </w:numPr>
+        <w:tabs>
+          <w:tab w:val="left" w:pos="1080"/>
+        </w:tabs>
+        <w:rPr>
+          <w:rFonts w:ascii="Times New Roman" w:hAnsi="Times New Roman" w:cs="Times New Roman"/>
+        </w:rPr>
+      </w:pPr>
+      <w:r>
+        <w:rPr>
+          <w:rFonts w:ascii="Times New Roman" w:hAnsi="Times New Roman" w:cs="Times New Roman"/>
+        </w:rPr>
+        <w:t xml:space="preserve">Them </w:t>
+      </w:r>
+      <w:proofErr w:type="spellStart"/>
+      <w:r>
+        <w:rPr>
+          <w:rFonts w:ascii="Times New Roman" w:hAnsi="Times New Roman" w:cs="Times New Roman"/>
+        </w:rPr>
+        <w:t>lại</w:t>
+      </w:r>
+      <w:proofErr w:type="spellEnd"/>
+      <w:r>
+        <w:rPr>
+          <w:rFonts w:ascii="Times New Roman" w:hAnsi="Times New Roman" w:cs="Times New Roman"/>
+        </w:rPr>
+        <w:t xml:space="preserve"> remote </w:t>
+      </w:r>
+    </w:p>
+    <w:p>
+      <w:pPr>
+        <w:tabs>
+          <w:tab w:val="left" w:pos="1080"/>
+        </w:tabs>
+        <w:rPr>
+          <w:rFonts w:ascii="Times New Roman" w:hAnsi="Times New Roman" w:cs="Times New Roman"/>
+        </w:rPr>
+      </w:pPr>
+      <w:r>
+        <w:rPr>
+          <w:rFonts w:ascii="Times New Roman" w:hAnsi="Times New Roman" w:cs="Times New Roman"/>
+        </w:rPr>
+        <w:t>git remote add origin https://github.com/huynkawa/Tomtran_corp_strategy.git</w:t>
+      </w:r>
+    </w:p>
+    <w:p>
+      <w:pPr>
+        <w:tabs>
+          <w:tab w:val="left" w:pos="1080"/>
+        </w:tabs>
+        <w:rPr>
+          <w:rFonts w:ascii="Times New Roman" w:hAnsi="Times New Roman" w:cs="Times New Roman"/>
+        </w:rPr>
+      </w:pPr>
+      <w:r>
+        <w:rPr>
+          <w:rFonts w:ascii="Times New Roman" w:hAnsi="Times New Roman" w:cs="Times New Roman"/>
+        </w:rPr>
+        <w:t xml:space="preserve">git remote -v   # </w:t>
+      </w:r>
+      <w:proofErr w:type="spellStart"/>
+      <w:r>
+        <w:rPr>
+          <w:rFonts w:ascii="Times New Roman" w:hAnsi="Times New Roman" w:cs="Times New Roman"/>
+        </w:rPr>
+        <w:t>kiểm</w:t>
+      </w:r>
+      <w:proofErr w:type="spellEnd"/>
+      <w:r>
+        <w:rPr>
+          <w:rFonts w:ascii="Times New Roman" w:hAnsi="Times New Roman" w:cs="Times New Roman"/>
+        </w:rPr>
+        <w:t xml:space="preserve"> </w:t>
+      </w:r>
+      <w:proofErr w:type="spellStart"/>
+      <w:r>
+        <w:rPr>
+          <w:rFonts w:ascii="Times New Roman" w:hAnsi="Times New Roman" w:cs="Times New Roman"/>
+        </w:rPr>
+        <w:t>tra</w:t>
+      </w:r>
+      <w:proofErr w:type="spellEnd"/>
+    </w:p>
+    <w:p>
+      <w:pPr>
+        <w:pStyle w:val="oancuaDanhsach"/>
+        <w:numPr>
+          <w:ilvl w:val="0"/>
+          <w:numId w:val="4"/>
+        </w:numPr>
+        <w:tabs>
+          <w:tab w:val="left" w:pos="1080"/>
+        </w:tabs>
+        <w:rPr>
+          <w:rFonts w:ascii="Times New Roman" w:hAnsi="Times New Roman" w:cs="Times New Roman"/>
+        </w:rPr>
+      </w:pPr>
+      <w:r>
+        <w:rPr>
+          <w:rFonts w:ascii="Times New Roman" w:hAnsi="Times New Roman" w:cs="Times New Roman"/>
+        </w:rPr>
+        <w:t xml:space="preserve">Push </w:t>
+      </w:r>
+      <w:proofErr w:type="spellStart"/>
+      <w:r>
+        <w:rPr>
+          <w:rFonts w:ascii="Times New Roman" w:hAnsi="Times New Roman" w:cs="Times New Roman"/>
+        </w:rPr>
+        <w:t>lại</w:t>
+      </w:r>
+      <w:proofErr w:type="spellEnd"/>
+      <w:r>
+        <w:rPr>
+          <w:rFonts w:ascii="Times New Roman" w:hAnsi="Times New Roman" w:cs="Times New Roman"/>
+        </w:rPr>
+        <w:t xml:space="preserve"> </w:t>
+      </w:r>
+      <w:proofErr w:type="spellStart"/>
+      <w:r>
+        <w:rPr>
+          <w:rFonts w:ascii="Times New Roman" w:hAnsi="Times New Roman" w:cs="Times New Roman"/>
+        </w:rPr>
+        <w:t>lên</w:t>
+      </w:r>
+      <w:proofErr w:type="spellEnd"/>
+      <w:r>
+        <w:rPr>
+          <w:rFonts w:ascii="Times New Roman" w:hAnsi="Times New Roman" w:cs="Times New Roman"/>
+        </w:rPr>
+        <w:t xml:space="preserve"> </w:t>
+      </w:r>
+      <w:proofErr w:type="spellStart"/>
+      <w:r>
+        <w:rPr>
+          <w:rFonts w:ascii="Times New Roman" w:hAnsi="Times New Roman" w:cs="Times New Roman"/>
+        </w:rPr>
+        <w:t>github</w:t>
+      </w:r>
+      <w:proofErr w:type="spellEnd"/>
+      <w:r>
+        <w:rPr>
+          <w:rFonts w:ascii="Times New Roman" w:hAnsi="Times New Roman" w:cs="Times New Roman"/>
+        </w:rPr>
+        <w:t xml:space="preserve"> </w:t>
+      </w:r>
+    </w:p>
+    <w:p>
+      <w:pPr>
+        <w:tabs>
+          <w:tab w:val="left" w:pos="1080"/>
+        </w:tabs>
+        <w:rPr>
+          <w:rFonts w:ascii="Times New Roman" w:hAnsi="Times New Roman" w:cs="Times New Roman"/>
+        </w:rPr>
+      </w:pPr>
+      <w:r>
+        <w:rPr>
+          <w:rFonts w:ascii="Times New Roman" w:hAnsi="Times New Roman" w:cs="Times New Roman"/>
+        </w:rPr>
+        <w:t>git push origin main --force</w:t>
+      </w:r>
     </w:p>
     <w:p>
       <w:pPr>
@@ -997,6 +2559,583 @@
 <file path=word/numbering.xml><?xml version="1.0" encoding="utf-8"?>
 <w:numbering xmlns:wpc="http://schemas.microsoft.com/office/word/2010/wordprocessingCanvas" xmlns:cx="http://schemas.microsoft.com/office/drawing/2014/chartex" xmlns:cx1="http://schemas.microsoft.com/office/drawing/2015/9/8/chartex" xmlns:cx2="http://schemas.microsoft.com/office/drawing/2015/10/21/chartex" xmlns:cx3="http://schemas.microsoft.com/office/drawing/2016/5/9/chartex" xmlns:cx4="http://schemas.microsoft.com/office/drawing/2016/5/10/chartex" xmlns:cx5="http://schemas.microsoft.com/office/drawing/2016/5/11/chartex" xmlns:cx6="http://schemas.microsoft.com/office/drawing/2016/5/12/chartex" xmlns:cx7="http://schemas.microsoft.com/office/drawing/2016/5/13/chartex" xmlns:cx8="http://schemas.microsoft.com/office/drawing/2016/5/14/chartex" xmlns:mc="http://schemas.openxmlformats.org/markup-compatibility/2006" xmlns:aink="http://schemas.microsoft.com/office/drawing/2016/ink" xmlns:am3d="http://schemas.microsoft.com/office/drawing/2017/model3d" xmlns:o="urn:schemas-microsoft-com:office:office" xmlns:oel="http://schemas.microsoft.com/office/2019/extlst" xmlns:r="http://schemas.openxmlformats.org/officeDocument/2006/relationships" xmlns:m="http://schemas.openxmlformats.org/officeDocument/2006/math" xmlns:v="urn:schemas-microsoft-com:vml" xmlns:wp14="http://schemas.microsoft.com/office/word/2010/wordprocessingDrawing" xmlns:wp="http://schemas.openxmlformats.org/drawingml/2006/wordprocessingDrawing" xmlns:w10="urn:schemas-microsoft-com:office:word" xmlns:w="http://schemas.openxmlformats.org/wordprocessingml/2006/main" xmlns:w14="http://schemas.microsoft.com/office/word/2010/wordml" xmlns:w15="http://schemas.microsoft.com/office/word/2012/wordml" xmlns:w16cex="http://schemas.microsoft.com/office/word/2018/wordml/cex" xmlns:w16cid="http://schemas.microsoft.com/office/word/2016/wordml/cid" xmlns:w16="http://schemas.microsoft.com/office/word/2018/wordml" xmlns:w16du="http://schemas.microsoft.com/office/word/2023/wordml/word16du" xmlns:w16sdtdh="http://schemas.microsoft.com/office/word/2020/wordml/sdtdatahash" xmlns:w16sdtfl="http://schemas.microsoft.com/office/word/2024/wordml/sdtformatlock" xmlns:w16se="http://schemas.microsoft.com/office/word/2015/wordml/symex" xmlns:wpg="http://schemas.microsoft.com/office/word/2010/wordprocessingGroup" xmlns:wpi="http://schemas.microsoft.com/office/word/2010/wordprocessingInk" xmlns:wne="http://schemas.microsoft.com/office/word/2006/wordml" xmlns:wps="http://schemas.microsoft.com/office/word/2010/wordprocessingShape" mc:Ignorable="w14 w15 w16se w16cid w16 w16cex w16sdtdh w16sdtfl w16du wp14">
   <w:abstractNum w:abstractNumId="0" w15:restartNumberingAfterBreak="0">
+    <w:nsid w:val="0C072B18"/>
+    <w:multiLevelType w:val="multilevel"/>
+    <w:tmpl w:val="F8B002A2"/>
+    <w:lvl w:ilvl="0">
+      <w:start w:val="3"/>
+      <w:numFmt w:val="decimal"/>
+      <w:lvlText w:val="%1."/>
+      <w:lvlJc w:val="left"/>
+      <w:pPr>
+        <w:tabs>
+          <w:tab w:val="num" w:pos="720"/>
+        </w:tabs>
+        <w:ind w:left="720" w:hanging="360"/>
+      </w:pPr>
+    </w:lvl>
+    <w:lvl w:ilvl="1" w:tentative="1">
+      <w:start w:val="1"/>
+      <w:numFmt w:val="decimal"/>
+      <w:lvlText w:val="%2."/>
+      <w:lvlJc w:val="left"/>
+      <w:pPr>
+        <w:tabs>
+          <w:tab w:val="num" w:pos="1440"/>
+        </w:tabs>
+        <w:ind w:left="1440" w:hanging="360"/>
+      </w:pPr>
+    </w:lvl>
+    <w:lvl w:ilvl="2" w:tentative="1">
+      <w:start w:val="1"/>
+      <w:numFmt w:val="decimal"/>
+      <w:lvlText w:val="%3."/>
+      <w:lvlJc w:val="left"/>
+      <w:pPr>
+        <w:tabs>
+          <w:tab w:val="num" w:pos="2160"/>
+        </w:tabs>
+        <w:ind w:left="2160" w:hanging="360"/>
+      </w:pPr>
+    </w:lvl>
+    <w:lvl w:ilvl="3" w:tentative="1">
+      <w:start w:val="1"/>
+      <w:numFmt w:val="decimal"/>
+      <w:lvlText w:val="%4."/>
+      <w:lvlJc w:val="left"/>
+      <w:pPr>
+        <w:tabs>
+          <w:tab w:val="num" w:pos="2880"/>
+        </w:tabs>
+        <w:ind w:left="2880" w:hanging="360"/>
+      </w:pPr>
+    </w:lvl>
+    <w:lvl w:ilvl="4" w:tentative="1">
+      <w:start w:val="1"/>
+      <w:numFmt w:val="decimal"/>
+      <w:lvlText w:val="%5."/>
+      <w:lvlJc w:val="left"/>
+      <w:pPr>
+        <w:tabs>
+          <w:tab w:val="num" w:pos="3600"/>
+        </w:tabs>
+        <w:ind w:left="3600" w:hanging="360"/>
+      </w:pPr>
+    </w:lvl>
+    <w:lvl w:ilvl="5" w:tentative="1">
+      <w:start w:val="1"/>
+      <w:numFmt w:val="decimal"/>
+      <w:lvlText w:val="%6."/>
+      <w:lvlJc w:val="left"/>
+      <w:pPr>
+        <w:tabs>
+          <w:tab w:val="num" w:pos="4320"/>
+        </w:tabs>
+        <w:ind w:left="4320" w:hanging="360"/>
+      </w:pPr>
+    </w:lvl>
+    <w:lvl w:ilvl="6" w:tentative="1">
+      <w:start w:val="1"/>
+      <w:numFmt w:val="decimal"/>
+      <w:lvlText w:val="%7."/>
+      <w:lvlJc w:val="left"/>
+      <w:pPr>
+        <w:tabs>
+          <w:tab w:val="num" w:pos="5040"/>
+        </w:tabs>
+        <w:ind w:left="5040" w:hanging="360"/>
+      </w:pPr>
+    </w:lvl>
+    <w:lvl w:ilvl="7" w:tentative="1">
+      <w:start w:val="1"/>
+      <w:numFmt w:val="decimal"/>
+      <w:lvlText w:val="%8."/>
+      <w:lvlJc w:val="left"/>
+      <w:pPr>
+        <w:tabs>
+          <w:tab w:val="num" w:pos="5760"/>
+        </w:tabs>
+        <w:ind w:left="5760" w:hanging="360"/>
+      </w:pPr>
+    </w:lvl>
+    <w:lvl w:ilvl="8" w:tentative="1">
+      <w:start w:val="1"/>
+      <w:numFmt w:val="decimal"/>
+      <w:lvlText w:val="%9."/>
+      <w:lvlJc w:val="left"/>
+      <w:pPr>
+        <w:tabs>
+          <w:tab w:val="num" w:pos="6480"/>
+        </w:tabs>
+        <w:ind w:left="6480" w:hanging="360"/>
+      </w:pPr>
+    </w:lvl>
+  </w:abstractNum>
+  <w:abstractNum w:abstractNumId="1" w15:restartNumberingAfterBreak="0">
+    <w:nsid w:val="31123386"/>
+    <w:multiLevelType w:val="multilevel"/>
+    <w:tmpl w:val="AD505AAA"/>
+    <w:lvl w:ilvl="0">
+      <w:start w:val="1"/>
+      <w:numFmt w:val="decimal"/>
+      <w:lvlText w:val="%1."/>
+      <w:lvlJc w:val="left"/>
+      <w:pPr>
+        <w:tabs>
+          <w:tab w:val="num" w:pos="720"/>
+        </w:tabs>
+        <w:ind w:left="720" w:hanging="360"/>
+      </w:pPr>
+    </w:lvl>
+    <w:lvl w:ilvl="1" w:tentative="1">
+      <w:start w:val="1"/>
+      <w:numFmt w:val="decimal"/>
+      <w:lvlText w:val="%2."/>
+      <w:lvlJc w:val="left"/>
+      <w:pPr>
+        <w:tabs>
+          <w:tab w:val="num" w:pos="1440"/>
+        </w:tabs>
+        <w:ind w:left="1440" w:hanging="360"/>
+      </w:pPr>
+    </w:lvl>
+    <w:lvl w:ilvl="2" w:tentative="1">
+      <w:start w:val="1"/>
+      <w:numFmt w:val="decimal"/>
+      <w:lvlText w:val="%3."/>
+      <w:lvlJc w:val="left"/>
+      <w:pPr>
+        <w:tabs>
+          <w:tab w:val="num" w:pos="2160"/>
+        </w:tabs>
+        <w:ind w:left="2160" w:hanging="360"/>
+      </w:pPr>
+    </w:lvl>
+    <w:lvl w:ilvl="3" w:tentative="1">
+      <w:start w:val="1"/>
+      <w:numFmt w:val="decimal"/>
+      <w:lvlText w:val="%4."/>
+      <w:lvlJc w:val="left"/>
+      <w:pPr>
+        <w:tabs>
+          <w:tab w:val="num" w:pos="2880"/>
+        </w:tabs>
+        <w:ind w:left="2880" w:hanging="360"/>
+      </w:pPr>
+    </w:lvl>
+    <w:lvl w:ilvl="4" w:tentative="1">
+      <w:start w:val="1"/>
+      <w:numFmt w:val="decimal"/>
+      <w:lvlText w:val="%5."/>
+      <w:lvlJc w:val="left"/>
+      <w:pPr>
+        <w:tabs>
+          <w:tab w:val="num" w:pos="3600"/>
+        </w:tabs>
+        <w:ind w:left="3600" w:hanging="360"/>
+      </w:pPr>
+    </w:lvl>
+    <w:lvl w:ilvl="5" w:tentative="1">
+      <w:start w:val="1"/>
+      <w:numFmt w:val="decimal"/>
+      <w:lvlText w:val="%6."/>
+      <w:lvlJc w:val="left"/>
+      <w:pPr>
+        <w:tabs>
+          <w:tab w:val="num" w:pos="4320"/>
+        </w:tabs>
+        <w:ind w:left="4320" w:hanging="360"/>
+      </w:pPr>
+    </w:lvl>
+    <w:lvl w:ilvl="6" w:tentative="1">
+      <w:start w:val="1"/>
+      <w:numFmt w:val="decimal"/>
+      <w:lvlText w:val="%7."/>
+      <w:lvlJc w:val="left"/>
+      <w:pPr>
+        <w:tabs>
+          <w:tab w:val="num" w:pos="5040"/>
+        </w:tabs>
+        <w:ind w:left="5040" w:hanging="360"/>
+      </w:pPr>
+    </w:lvl>
+    <w:lvl w:ilvl="7" w:tentative="1">
+      <w:start w:val="1"/>
+      <w:numFmt w:val="decimal"/>
+      <w:lvlText w:val="%8."/>
+      <w:lvlJc w:val="left"/>
+      <w:pPr>
+        <w:tabs>
+          <w:tab w:val="num" w:pos="5760"/>
+        </w:tabs>
+        <w:ind w:left="5760" w:hanging="360"/>
+      </w:pPr>
+    </w:lvl>
+    <w:lvl w:ilvl="8" w:tentative="1">
+      <w:start w:val="1"/>
+      <w:numFmt w:val="decimal"/>
+      <w:lvlText w:val="%9."/>
+      <w:lvlJc w:val="left"/>
+      <w:pPr>
+        <w:tabs>
+          <w:tab w:val="num" w:pos="6480"/>
+        </w:tabs>
+        <w:ind w:left="6480" w:hanging="360"/>
+      </w:pPr>
+    </w:lvl>
+  </w:abstractNum>
+  <w:abstractNum w:abstractNumId="2" w15:restartNumberingAfterBreak="0">
+    <w:nsid w:val="340A2057"/>
+    <w:multiLevelType w:val="multilevel"/>
+    <w:tmpl w:val="A5449F68"/>
+    <w:lvl w:ilvl="0">
+      <w:start w:val="1"/>
+      <w:numFmt w:val="bullet"/>
+      <w:lvlText w:val=""/>
+      <w:lvlJc w:val="left"/>
+      <w:pPr>
+        <w:tabs>
+          <w:tab w:val="num" w:pos="720"/>
+        </w:tabs>
+        <w:ind w:left="720" w:hanging="360"/>
+      </w:pPr>
+      <w:rPr>
+        <w:rFonts w:ascii="Symbol" w:hAnsi="Symbol" w:hint="default"/>
+        <w:sz w:val="20"/>
+      </w:rPr>
+    </w:lvl>
+    <w:lvl w:ilvl="1" w:tentative="1">
+      <w:start w:val="1"/>
+      <w:numFmt w:val="bullet"/>
+      <w:lvlText w:val="o"/>
+      <w:lvlJc w:val="left"/>
+      <w:pPr>
+        <w:tabs>
+          <w:tab w:val="num" w:pos="1440"/>
+        </w:tabs>
+        <w:ind w:left="1440" w:hanging="360"/>
+      </w:pPr>
+      <w:rPr>
+        <w:rFonts w:ascii="Courier New" w:hAnsi="Courier New" w:hint="default"/>
+        <w:sz w:val="20"/>
+      </w:rPr>
+    </w:lvl>
+    <w:lvl w:ilvl="2" w:tentative="1">
+      <w:start w:val="1"/>
+      <w:numFmt w:val="bullet"/>
+      <w:lvlText w:val=""/>
+      <w:lvlJc w:val="left"/>
+      <w:pPr>
+        <w:tabs>
+          <w:tab w:val="num" w:pos="2160"/>
+        </w:tabs>
+        <w:ind w:left="2160" w:hanging="360"/>
+      </w:pPr>
+      <w:rPr>
+        <w:rFonts w:ascii="Wingdings" w:hAnsi="Wingdings" w:hint="default"/>
+        <w:sz w:val="20"/>
+      </w:rPr>
+    </w:lvl>
+    <w:lvl w:ilvl="3" w:tentative="1">
+      <w:start w:val="1"/>
+      <w:numFmt w:val="bullet"/>
+      <w:lvlText w:val=""/>
+      <w:lvlJc w:val="left"/>
+      <w:pPr>
+        <w:tabs>
+          <w:tab w:val="num" w:pos="2880"/>
+        </w:tabs>
+        <w:ind w:left="2880" w:hanging="360"/>
+      </w:pPr>
+      <w:rPr>
+        <w:rFonts w:ascii="Wingdings" w:hAnsi="Wingdings" w:hint="default"/>
+        <w:sz w:val="20"/>
+      </w:rPr>
+    </w:lvl>
+    <w:lvl w:ilvl="4" w:tentative="1">
+      <w:start w:val="1"/>
+      <w:numFmt w:val="bullet"/>
+      <w:lvlText w:val=""/>
+      <w:lvlJc w:val="left"/>
+      <w:pPr>
+        <w:tabs>
+          <w:tab w:val="num" w:pos="3600"/>
+        </w:tabs>
+        <w:ind w:left="3600" w:hanging="360"/>
+      </w:pPr>
+      <w:rPr>
+        <w:rFonts w:ascii="Wingdings" w:hAnsi="Wingdings" w:hint="default"/>
+        <w:sz w:val="20"/>
+      </w:rPr>
+    </w:lvl>
+    <w:lvl w:ilvl="5" w:tentative="1">
+      <w:start w:val="1"/>
+      <w:numFmt w:val="bullet"/>
+      <w:lvlText w:val=""/>
+      <w:lvlJc w:val="left"/>
+      <w:pPr>
+        <w:tabs>
+          <w:tab w:val="num" w:pos="4320"/>
+        </w:tabs>
+        <w:ind w:left="4320" w:hanging="360"/>
+      </w:pPr>
+      <w:rPr>
+        <w:rFonts w:ascii="Wingdings" w:hAnsi="Wingdings" w:hint="default"/>
+        <w:sz w:val="20"/>
+      </w:rPr>
+    </w:lvl>
+    <w:lvl w:ilvl="6" w:tentative="1">
+      <w:start w:val="1"/>
+      <w:numFmt w:val="bullet"/>
+      <w:lvlText w:val=""/>
+      <w:lvlJc w:val="left"/>
+      <w:pPr>
+        <w:tabs>
+          <w:tab w:val="num" w:pos="5040"/>
+        </w:tabs>
+        <w:ind w:left="5040" w:hanging="360"/>
+      </w:pPr>
+      <w:rPr>
+        <w:rFonts w:ascii="Wingdings" w:hAnsi="Wingdings" w:hint="default"/>
+        <w:sz w:val="20"/>
+      </w:rPr>
+    </w:lvl>
+    <w:lvl w:ilvl="7" w:tentative="1">
+      <w:start w:val="1"/>
+      <w:numFmt w:val="bullet"/>
+      <w:lvlText w:val=""/>
+      <w:lvlJc w:val="left"/>
+      <w:pPr>
+        <w:tabs>
+          <w:tab w:val="num" w:pos="5760"/>
+        </w:tabs>
+        <w:ind w:left="5760" w:hanging="360"/>
+      </w:pPr>
+      <w:rPr>
+        <w:rFonts w:ascii="Wingdings" w:hAnsi="Wingdings" w:hint="default"/>
+        <w:sz w:val="20"/>
+      </w:rPr>
+    </w:lvl>
+    <w:lvl w:ilvl="8" w:tentative="1">
+      <w:start w:val="1"/>
+      <w:numFmt w:val="bullet"/>
+      <w:lvlText w:val=""/>
+      <w:lvlJc w:val="left"/>
+      <w:pPr>
+        <w:tabs>
+          <w:tab w:val="num" w:pos="6480"/>
+        </w:tabs>
+        <w:ind w:left="6480" w:hanging="360"/>
+      </w:pPr>
+      <w:rPr>
+        <w:rFonts w:ascii="Wingdings" w:hAnsi="Wingdings" w:hint="default"/>
+        <w:sz w:val="20"/>
+      </w:rPr>
+    </w:lvl>
+  </w:abstractNum>
+  <w:abstractNum w:abstractNumId="3" w15:restartNumberingAfterBreak="0">
+    <w:nsid w:val="364A61C8"/>
+    <w:multiLevelType w:val="hybridMultilevel"/>
+    <w:tmpl w:val="ED183C5C"/>
+    <w:lvl w:ilvl="0" w:tplc="9904C206">
+      <w:start w:val="1"/>
+      <w:numFmt w:val="decimal"/>
+      <w:lvlText w:val="%1-"/>
+      <w:lvlJc w:val="left"/>
+      <w:pPr>
+        <w:ind w:left="720" w:hanging="360"/>
+      </w:pPr>
+      <w:rPr>
+        <w:rFonts w:hint="default"/>
+      </w:rPr>
+    </w:lvl>
+    <w:lvl w:ilvl="1" w:tplc="04090019" w:tentative="1">
+      <w:start w:val="1"/>
+      <w:numFmt w:val="lowerLetter"/>
+      <w:lvlText w:val="%2."/>
+      <w:lvlJc w:val="left"/>
+      <w:pPr>
+        <w:ind w:left="1440" w:hanging="360"/>
+      </w:pPr>
+    </w:lvl>
+    <w:lvl w:ilvl="2" w:tplc="0409001B" w:tentative="1">
+      <w:start w:val="1"/>
+      <w:numFmt w:val="lowerRoman"/>
+      <w:lvlText w:val="%3."/>
+      <w:lvlJc w:val="right"/>
+      <w:pPr>
+        <w:ind w:left="2160" w:hanging="180"/>
+      </w:pPr>
+    </w:lvl>
+    <w:lvl w:ilvl="3" w:tplc="0409000F" w:tentative="1">
+      <w:start w:val="1"/>
+      <w:numFmt w:val="decimal"/>
+      <w:lvlText w:val="%4."/>
+      <w:lvlJc w:val="left"/>
+      <w:pPr>
+        <w:ind w:left="2880" w:hanging="360"/>
+      </w:pPr>
+    </w:lvl>
+    <w:lvl w:ilvl="4" w:tplc="04090019" w:tentative="1">
+      <w:start w:val="1"/>
+      <w:numFmt w:val="lowerLetter"/>
+      <w:lvlText w:val="%5."/>
+      <w:lvlJc w:val="left"/>
+      <w:pPr>
+        <w:ind w:left="3600" w:hanging="360"/>
+      </w:pPr>
+    </w:lvl>
+    <w:lvl w:ilvl="5" w:tplc="0409001B" w:tentative="1">
+      <w:start w:val="1"/>
+      <w:numFmt w:val="lowerRoman"/>
+      <w:lvlText w:val="%6."/>
+      <w:lvlJc w:val="right"/>
+      <w:pPr>
+        <w:ind w:left="4320" w:hanging="180"/>
+      </w:pPr>
+    </w:lvl>
+    <w:lvl w:ilvl="6" w:tplc="0409000F" w:tentative="1">
+      <w:start w:val="1"/>
+      <w:numFmt w:val="decimal"/>
+      <w:lvlText w:val="%7."/>
+      <w:lvlJc w:val="left"/>
+      <w:pPr>
+        <w:ind w:left="5040" w:hanging="360"/>
+      </w:pPr>
+    </w:lvl>
+    <w:lvl w:ilvl="7" w:tplc="04090019" w:tentative="1">
+      <w:start w:val="1"/>
+      <w:numFmt w:val="lowerLetter"/>
+      <w:lvlText w:val="%8."/>
+      <w:lvlJc w:val="left"/>
+      <w:pPr>
+        <w:ind w:left="5760" w:hanging="360"/>
+      </w:pPr>
+    </w:lvl>
+    <w:lvl w:ilvl="8" w:tplc="0409001B" w:tentative="1">
+      <w:start w:val="1"/>
+      <w:numFmt w:val="lowerRoman"/>
+      <w:lvlText w:val="%9."/>
+      <w:lvlJc w:val="right"/>
+      <w:pPr>
+        <w:ind w:left="6480" w:hanging="180"/>
+      </w:pPr>
+    </w:lvl>
+  </w:abstractNum>
+  <w:abstractNum w:abstractNumId="4" w15:restartNumberingAfterBreak="0">
+    <w:nsid w:val="4A736205"/>
+    <w:multiLevelType w:val="multilevel"/>
+    <w:tmpl w:val="6A5CD5CE"/>
+    <w:lvl w:ilvl="0">
+      <w:start w:val="2"/>
+      <w:numFmt w:val="decimal"/>
+      <w:lvlText w:val="%1."/>
+      <w:lvlJc w:val="left"/>
+      <w:pPr>
+        <w:tabs>
+          <w:tab w:val="num" w:pos="720"/>
+        </w:tabs>
+        <w:ind w:left="720" w:hanging="360"/>
+      </w:pPr>
+    </w:lvl>
+    <w:lvl w:ilvl="1" w:tentative="1">
+      <w:start w:val="1"/>
+      <w:numFmt w:val="decimal"/>
+      <w:lvlText w:val="%2."/>
+      <w:lvlJc w:val="left"/>
+      <w:pPr>
+        <w:tabs>
+          <w:tab w:val="num" w:pos="1440"/>
+        </w:tabs>
+        <w:ind w:left="1440" w:hanging="360"/>
+      </w:pPr>
+    </w:lvl>
+    <w:lvl w:ilvl="2" w:tentative="1">
+      <w:start w:val="1"/>
+      <w:numFmt w:val="decimal"/>
+      <w:lvlText w:val="%3."/>
+      <w:lvlJc w:val="left"/>
+      <w:pPr>
+        <w:tabs>
+          <w:tab w:val="num" w:pos="2160"/>
+        </w:tabs>
+        <w:ind w:left="2160" w:hanging="360"/>
+      </w:pPr>
+    </w:lvl>
+    <w:lvl w:ilvl="3" w:tentative="1">
+      <w:start w:val="1"/>
+      <w:numFmt w:val="decimal"/>
+      <w:lvlText w:val="%4."/>
+      <w:lvlJc w:val="left"/>
+      <w:pPr>
+        <w:tabs>
+          <w:tab w:val="num" w:pos="2880"/>
+        </w:tabs>
+        <w:ind w:left="2880" w:hanging="360"/>
+      </w:pPr>
+    </w:lvl>
+    <w:lvl w:ilvl="4" w:tentative="1">
+      <w:start w:val="1"/>
+      <w:numFmt w:val="decimal"/>
+      <w:lvlText w:val="%5."/>
+      <w:lvlJc w:val="left"/>
+      <w:pPr>
+        <w:tabs>
+          <w:tab w:val="num" w:pos="3600"/>
+        </w:tabs>
+        <w:ind w:left="3600" w:hanging="360"/>
+      </w:pPr>
+    </w:lvl>
+    <w:lvl w:ilvl="5" w:tentative="1">
+      <w:start w:val="1"/>
+      <w:numFmt w:val="decimal"/>
+      <w:lvlText w:val="%6."/>
+      <w:lvlJc w:val="left"/>
+      <w:pPr>
+        <w:tabs>
+          <w:tab w:val="num" w:pos="4320"/>
+        </w:tabs>
+        <w:ind w:left="4320" w:hanging="360"/>
+      </w:pPr>
+    </w:lvl>
+    <w:lvl w:ilvl="6" w:tentative="1">
+      <w:start w:val="1"/>
+      <w:numFmt w:val="decimal"/>
+      <w:lvlText w:val="%7."/>
+      <w:lvlJc w:val="left"/>
+      <w:pPr>
+        <w:tabs>
+          <w:tab w:val="num" w:pos="5040"/>
+        </w:tabs>
+        <w:ind w:left="5040" w:hanging="360"/>
+      </w:pPr>
+    </w:lvl>
+    <w:lvl w:ilvl="7" w:tentative="1">
+      <w:start w:val="1"/>
+      <w:numFmt w:val="decimal"/>
+      <w:lvlText w:val="%8."/>
+      <w:lvlJc w:val="left"/>
+      <w:pPr>
+        <w:tabs>
+          <w:tab w:val="num" w:pos="5760"/>
+        </w:tabs>
+        <w:ind w:left="5760" w:hanging="360"/>
+      </w:pPr>
+    </w:lvl>
+    <w:lvl w:ilvl="8" w:tentative="1">
+      <w:start w:val="1"/>
+      <w:numFmt w:val="decimal"/>
+      <w:lvlText w:val="%9."/>
+      <w:lvlJc w:val="left"/>
+      <w:pPr>
+        <w:tabs>
+          <w:tab w:val="num" w:pos="6480"/>
+        </w:tabs>
+        <w:ind w:left="6480" w:hanging="360"/>
+      </w:pPr>
+    </w:lvl>
+  </w:abstractNum>
+  <w:abstractNum w:abstractNumId="5" w15:restartNumberingAfterBreak="0">
     <w:nsid w:val="5E791D49"/>
     <w:multiLevelType w:val="hybridMultilevel"/>
     <w:tmpl w:val="449A2184"/>
@@ -1085,7 +3224,7 @@
       </w:pPr>
     </w:lvl>
   </w:abstractNum>
-  <w:abstractNum w:abstractNumId="1" w15:restartNumberingAfterBreak="0">
+  <w:abstractNum w:abstractNumId="6" w15:restartNumberingAfterBreak="0">
     <w:nsid w:val="6D2D2B6F"/>
     <w:multiLevelType w:val="hybridMultilevel"/>
     <w:tmpl w:val="449A2184"/>
@@ -1174,7 +3313,7 @@
       </w:pPr>
     </w:lvl>
   </w:abstractNum>
-  <w:abstractNum w:abstractNumId="2" w15:restartNumberingAfterBreak="0">
+  <w:abstractNum w:abstractNumId="7" w15:restartNumberingAfterBreak="0">
     <w:nsid w:val="6FE21248"/>
     <w:multiLevelType w:val="multilevel"/>
     <w:tmpl w:val="1B54BE0E"/>
@@ -1288,13 +3427,28 @@
     </w:lvl>
   </w:abstractNum>
   <w:num w:numId="1" w16cid:durableId="1944723148">
-    <w:abstractNumId w:val="0"/>
+    <w:abstractNumId w:val="5"/>
   </w:num>
   <w:num w:numId="2" w16cid:durableId="33580257">
+    <w:abstractNumId w:val="6"/>
+  </w:num>
+  <w:num w:numId="3" w16cid:durableId="1198933230">
+    <w:abstractNumId w:val="7"/>
+  </w:num>
+  <w:num w:numId="4" w16cid:durableId="493959970">
+    <w:abstractNumId w:val="3"/>
+  </w:num>
+  <w:num w:numId="5" w16cid:durableId="1610971539">
+    <w:abstractNumId w:val="2"/>
+  </w:num>
+  <w:num w:numId="6" w16cid:durableId="1649241510">
     <w:abstractNumId w:val="1"/>
   </w:num>
-  <w:num w:numId="3" w16cid:durableId="1198933230">
-    <w:abstractNumId w:val="2"/>
+  <w:num w:numId="7" w16cid:durableId="1989941429">
+    <w:abstractNumId w:val="4"/>
+  </w:num>
+  <w:num w:numId="8" w16cid:durableId="906109254">
+    <w:abstractNumId w:val="0"/>
   </w:num>
 </w:numbering>
 </file>
@@ -1902,7 +4056,6 @@
   <w:style w:type="character" w:default="1" w:styleId="Phngmcinhcuaoanvn">
     <w:name w:val="Default Paragraph Font"/>
     <w:uiPriority w:val="1"/>
-    <w:semiHidden/>
     <w:unhideWhenUsed/>
   </w:style>
   <w:style w:type="table" w:default="1" w:styleId="BangThngthng">

</xml_diff>

<commit_message>
chore: cập nhật phiên bản mới nhất
</commit_message>
<xml_diff>
--- a/CHẠY.docx
+++ b/CHẠY.docx
@@ -2,6 +2,28 @@
 <file path=word/document.xml><?xml version="1.0" encoding="utf-8"?>
 <w:document xmlns:wpc="http://schemas.microsoft.com/office/word/2010/wordprocessingCanvas" xmlns:cx="http://schemas.microsoft.com/office/drawing/2014/chartex" xmlns:cx1="http://schemas.microsoft.com/office/drawing/2015/9/8/chartex" xmlns:cx2="http://schemas.microsoft.com/office/drawing/2015/10/21/chartex" xmlns:cx3="http://schemas.microsoft.com/office/drawing/2016/5/9/chartex" xmlns:cx4="http://schemas.microsoft.com/office/drawing/2016/5/10/chartex" xmlns:cx5="http://schemas.microsoft.com/office/drawing/2016/5/11/chartex" xmlns:cx6="http://schemas.microsoft.com/office/drawing/2016/5/12/chartex" xmlns:cx7="http://schemas.microsoft.com/office/drawing/2016/5/13/chartex" xmlns:cx8="http://schemas.microsoft.com/office/drawing/2016/5/14/chartex" xmlns:mc="http://schemas.openxmlformats.org/markup-compatibility/2006" xmlns:aink="http://schemas.microsoft.com/office/drawing/2016/ink" xmlns:am3d="http://schemas.microsoft.com/office/drawing/2017/model3d" xmlns:o="urn:schemas-microsoft-com:office:office" xmlns:oel="http://schemas.microsoft.com/office/2019/extlst" xmlns:r="http://schemas.openxmlformats.org/officeDocument/2006/relationships" xmlns:m="http://schemas.openxmlformats.org/officeDocument/2006/math" xmlns:v="urn:schemas-microsoft-com:vml" xmlns:wp14="http://schemas.microsoft.com/office/word/2010/wordprocessingDrawing" xmlns:wp="http://schemas.openxmlformats.org/drawingml/2006/wordprocessingDrawing" xmlns:w10="urn:schemas-microsoft-com:office:word" xmlns:w="http://schemas.openxmlformats.org/wordprocessingml/2006/main" xmlns:w14="http://schemas.microsoft.com/office/word/2010/wordml" xmlns:w15="http://schemas.microsoft.com/office/word/2012/wordml" xmlns:w16cex="http://schemas.microsoft.com/office/word/2018/wordml/cex" xmlns:w16cid="http://schemas.microsoft.com/office/word/2016/wordml/cid" xmlns:w16="http://schemas.microsoft.com/office/word/2018/wordml" xmlns:w16du="http://schemas.microsoft.com/office/word/2023/wordml/word16du" xmlns:w16sdtdh="http://schemas.microsoft.com/office/word/2020/wordml/sdtdatahash" xmlns:w16sdtfl="http://schemas.microsoft.com/office/word/2024/wordml/sdtformatlock" xmlns:w16se="http://schemas.microsoft.com/office/word/2015/wordml/symex" xmlns:wpg="http://schemas.microsoft.com/office/word/2010/wordprocessingGroup" xmlns:wpi="http://schemas.microsoft.com/office/word/2010/wordprocessingInk" xmlns:wne="http://schemas.microsoft.com/office/word/2006/wordml" xmlns:wps="http://schemas.microsoft.com/office/word/2010/wordprocessingShape" mc:Ignorable="w14 w15 w16se w16cid w16 w16cex w16sdtdh w16sdtfl w16du wp14">
   <w:body>
+    <w:p>
+      <w:pPr>
+        <w:pStyle w:val="u1"/>
+        <w:rPr>
+          <w:rFonts w:ascii="Times New Roman" w:hAnsi="Times New Roman" w:cs="Times New Roman"/>
+        </w:rPr>
+      </w:pPr>
+      <w:r>
+        <w:rPr>
+          <w:rFonts w:ascii="Times New Roman" w:hAnsi="Times New Roman" w:cs="Times New Roman"/>
+        </w:rPr>
+        <w:t>https://drive.google.com/drive/folders/1yKkKkRuYNZtSQs7biqmuMY3NGuSO9UIO?usp=sharing</w:t>
+      </w:r>
+    </w:p>
+    <w:p>
+      <w:pPr>
+        <w:pStyle w:val="u1"/>
+        <w:rPr>
+          <w:rFonts w:ascii="Times New Roman" w:hAnsi="Times New Roman" w:cs="Times New Roman"/>
+        </w:rPr>
+      </w:pPr>
+    </w:p>
     <w:p>
       <w:pPr>
         <w:pStyle w:val="u1"/>
@@ -532,6 +554,7 @@
         <w:rPr>
           <w:rFonts w:ascii="Times New Roman" w:hAnsi="Times New Roman" w:cs="Times New Roman"/>
         </w:rPr>
+        <w:lastRenderedPageBreak/>
         <w:t xml:space="preserve">BƯỚC 2 — </w:t>
       </w:r>
       <w:r>
@@ -650,6 +673,537 @@
           <w:rFonts w:ascii="Times New Roman" w:hAnsi="Times New Roman" w:cs="Times New Roman"/>
         </w:rPr>
       </w:pPr>
+    </w:p>
+    <w:p>
+      <w:pPr>
+        <w:pStyle w:val="u1"/>
+        <w:rPr>
+          <w:rFonts w:ascii="Times New Roman" w:hAnsi="Times New Roman" w:cs="Times New Roman"/>
+        </w:rPr>
+      </w:pPr>
+      <w:r>
+        <w:rPr>
+          <w:rFonts w:ascii="Times New Roman" w:hAnsi="Times New Roman" w:cs="Times New Roman"/>
+        </w:rPr>
+        <w:t xml:space="preserve">BƯỚC </w:t>
+      </w:r>
+      <w:r>
+        <w:rPr>
+          <w:rFonts w:ascii="Times New Roman" w:hAnsi="Times New Roman" w:cs="Times New Roman"/>
+        </w:rPr>
+        <w:t>3</w:t>
+      </w:r>
+      <w:r>
+        <w:rPr>
+          <w:rFonts w:ascii="Times New Roman" w:hAnsi="Times New Roman" w:cs="Times New Roman"/>
+        </w:rPr>
+        <w:t xml:space="preserve"> — CLEAN </w:t>
+      </w:r>
+      <w:r>
+        <w:rPr>
+          <w:rFonts w:ascii="Times New Roman" w:hAnsi="Times New Roman" w:cs="Times New Roman"/>
+        </w:rPr>
+        <w:t>SÂU</w:t>
+      </w:r>
+      <w:r>
+        <w:rPr>
+          <w:rFonts w:ascii="Times New Roman" w:hAnsi="Times New Roman" w:cs="Times New Roman"/>
+        </w:rPr>
+        <w:t xml:space="preserve"> TỪ</w:t>
+      </w:r>
+      <w:r>
+        <w:rPr>
+          <w:rFonts w:ascii="Times New Roman" w:hAnsi="Times New Roman" w:cs="Times New Roman"/>
+        </w:rPr>
+        <w:t xml:space="preserve"> CLEAN_RAW_OUTPUT </w:t>
+      </w:r>
+      <w:r>
+        <w:rPr>
+          <w:rFonts w:ascii="Times New Roman" w:hAnsi="Times New Roman" w:cs="Times New Roman"/>
+        </w:rPr>
+        <w:sym w:font="Wingdings" w:char="F0E0"/>
+      </w:r>
+      <w:r>
+        <w:rPr>
+          <w:rFonts w:ascii="Times New Roman" w:hAnsi="Times New Roman" w:cs="Times New Roman"/>
+        </w:rPr>
+        <w:t xml:space="preserve"> CLEAN SCAN</w:t>
+      </w:r>
+    </w:p>
+    <w:p>
+      <w:r>
+        <w:t>p</w:t>
+      </w:r>
+      <w:r>
+        <w:t>ython src/</w:t>
+      </w:r>
+      <w:r>
+        <w:t>clean_orc_to_input.py</w:t>
+      </w:r>
+    </w:p>
+    <w:p>
+      <w:pPr>
+        <w:tabs>
+          <w:tab w:val="left" w:pos="1080"/>
+        </w:tabs>
+        <w:rPr>
+          <w:rFonts w:ascii="Times New Roman" w:hAnsi="Times New Roman" w:cs="Times New Roman"/>
+        </w:rPr>
+      </w:pPr>
+    </w:p>
+    <w:p>
+      <w:pPr>
+        <w:pStyle w:val="u1"/>
+        <w:rPr>
+          <w:rFonts w:ascii="Times New Roman" w:hAnsi="Times New Roman" w:cs="Times New Roman"/>
+        </w:rPr>
+      </w:pPr>
+      <w:r>
+        <w:rPr>
+          <w:rFonts w:ascii="Times New Roman" w:hAnsi="Times New Roman" w:cs="Times New Roman"/>
+        </w:rPr>
+        <w:t xml:space="preserve">BƯỚC </w:t>
+      </w:r>
+      <w:r>
+        <w:rPr>
+          <w:rFonts w:ascii="Times New Roman" w:hAnsi="Times New Roman" w:cs="Times New Roman"/>
+        </w:rPr>
+        <w:t>4</w:t>
+      </w:r>
+      <w:r>
+        <w:rPr>
+          <w:rFonts w:ascii="Times New Roman" w:hAnsi="Times New Roman" w:cs="Times New Roman"/>
+        </w:rPr>
+        <w:t xml:space="preserve"> — </w:t>
+      </w:r>
+      <w:proofErr w:type="spellStart"/>
+      <w:r>
+        <w:rPr>
+          <w:rFonts w:ascii="Times New Roman" w:hAnsi="Times New Roman" w:cs="Times New Roman"/>
+        </w:rPr>
+        <w:t>phân</w:t>
+      </w:r>
+      <w:proofErr w:type="spellEnd"/>
+      <w:r>
+        <w:rPr>
+          <w:rFonts w:ascii="Times New Roman" w:hAnsi="Times New Roman" w:cs="Times New Roman"/>
+        </w:rPr>
+        <w:t xml:space="preserve"> </w:t>
+      </w:r>
+      <w:proofErr w:type="spellStart"/>
+      <w:r>
+        <w:rPr>
+          <w:rFonts w:ascii="Times New Roman" w:hAnsi="Times New Roman" w:cs="Times New Roman"/>
+        </w:rPr>
+        <w:t>tích</w:t>
+      </w:r>
+      <w:proofErr w:type="spellEnd"/>
+      <w:r>
+        <w:rPr>
+          <w:rFonts w:ascii="Times New Roman" w:hAnsi="Times New Roman" w:cs="Times New Roman"/>
+        </w:rPr>
+        <w:t xml:space="preserve"> tai </w:t>
+      </w:r>
+      <w:proofErr w:type="spellStart"/>
+      <w:r>
+        <w:rPr>
+          <w:rFonts w:ascii="Times New Roman" w:hAnsi="Times New Roman" w:cs="Times New Roman"/>
+        </w:rPr>
+        <w:t>chinh</w:t>
+      </w:r>
+      <w:proofErr w:type="spellEnd"/>
+      <w:r>
+        <w:rPr>
+          <w:rFonts w:ascii="Times New Roman" w:hAnsi="Times New Roman" w:cs="Times New Roman"/>
+        </w:rPr>
+        <w:t xml:space="preserve"> </w:t>
+      </w:r>
+      <w:proofErr w:type="spellStart"/>
+      <w:r>
+        <w:rPr>
+          <w:rFonts w:ascii="Times New Roman" w:hAnsi="Times New Roman" w:cs="Times New Roman"/>
+        </w:rPr>
+        <w:t>của</w:t>
+      </w:r>
+      <w:proofErr w:type="spellEnd"/>
+      <w:r>
+        <w:rPr>
+          <w:rFonts w:ascii="Times New Roman" w:hAnsi="Times New Roman" w:cs="Times New Roman"/>
+        </w:rPr>
+        <w:t xml:space="preserve"> file cleaned scan </w:t>
+      </w:r>
+      <w:proofErr w:type="spellStart"/>
+      <w:r>
+        <w:rPr>
+          <w:rFonts w:ascii="Times New Roman" w:hAnsi="Times New Roman" w:cs="Times New Roman"/>
+        </w:rPr>
+        <w:t>va</w:t>
+      </w:r>
+      <w:proofErr w:type="spellEnd"/>
+      <w:r>
+        <w:rPr>
+          <w:rFonts w:ascii="Times New Roman" w:hAnsi="Times New Roman" w:cs="Times New Roman"/>
+        </w:rPr>
+        <w:t xml:space="preserve"> raw input</w:t>
+      </w:r>
+    </w:p>
+    <w:p>
+      <w:pPr>
+        <w:tabs>
+          <w:tab w:val="left" w:pos="1080"/>
+        </w:tabs>
+        <w:rPr>
+          <w:rFonts w:ascii="Times New Roman" w:hAnsi="Times New Roman" w:cs="Times New Roman"/>
+        </w:rPr>
+      </w:pPr>
+      <w:r>
+        <w:rPr>
+          <w:rFonts w:ascii="Times New Roman" w:hAnsi="Times New Roman" w:cs="Times New Roman"/>
+        </w:rPr>
+        <w:t>python src/ratio_engine.py --input inputs/</w:t>
+      </w:r>
+      <w:proofErr w:type="spellStart"/>
+      <w:r>
+        <w:rPr>
+          <w:rFonts w:ascii="Times New Roman" w:hAnsi="Times New Roman" w:cs="Times New Roman"/>
+        </w:rPr>
+        <w:t>cleaned_scan_input</w:t>
+      </w:r>
+      <w:proofErr w:type="spellEnd"/>
+      <w:r>
+        <w:rPr>
+          <w:rFonts w:ascii="Times New Roman" w:hAnsi="Times New Roman" w:cs="Times New Roman"/>
+        </w:rPr>
+        <w:t xml:space="preserve"> --output inputs/</w:t>
+      </w:r>
+      <w:proofErr w:type="spellStart"/>
+      <w:r>
+        <w:rPr>
+          <w:rFonts w:ascii="Times New Roman" w:hAnsi="Times New Roman" w:cs="Times New Roman"/>
+        </w:rPr>
+        <w:t>analyze_cleaned_scan_input</w:t>
+      </w:r>
+      <w:proofErr w:type="spellEnd"/>
+    </w:p>
+    <w:p>
+      <w:pPr>
+        <w:tabs>
+          <w:tab w:val="left" w:pos="1080"/>
+        </w:tabs>
+        <w:rPr>
+          <w:rFonts w:ascii="Times New Roman" w:hAnsi="Times New Roman" w:cs="Times New Roman"/>
+        </w:rPr>
+      </w:pPr>
+      <w:r>
+        <w:rPr>
+          <w:rFonts w:ascii="Times New Roman" w:hAnsi="Times New Roman" w:cs="Times New Roman"/>
+        </w:rPr>
+        <w:t>python src/ratio_engine.py --input inputs/</w:t>
+      </w:r>
+      <w:proofErr w:type="spellStart"/>
+      <w:r>
+        <w:rPr>
+          <w:rFonts w:ascii="Times New Roman" w:hAnsi="Times New Roman" w:cs="Times New Roman"/>
+        </w:rPr>
+        <w:t>raw_clean_docs</w:t>
+      </w:r>
+      <w:proofErr w:type="spellEnd"/>
+      <w:r>
+        <w:rPr>
+          <w:rFonts w:ascii="Times New Roman" w:hAnsi="Times New Roman" w:cs="Times New Roman"/>
+        </w:rPr>
+        <w:t xml:space="preserve"> --output inputs/</w:t>
+      </w:r>
+      <w:proofErr w:type="spellStart"/>
+      <w:r>
+        <w:rPr>
+          <w:rFonts w:ascii="Times New Roman" w:hAnsi="Times New Roman" w:cs="Times New Roman"/>
+        </w:rPr>
+        <w:t>analyze_raw_clean_docs</w:t>
+      </w:r>
+      <w:proofErr w:type="spellEnd"/>
+    </w:p>
+    <w:p>
+      <w:pPr>
+        <w:tabs>
+          <w:tab w:val="left" w:pos="1080"/>
+        </w:tabs>
+        <w:rPr>
+          <w:rFonts w:ascii="Times New Roman" w:hAnsi="Times New Roman" w:cs="Times New Roman"/>
+        </w:rPr>
+      </w:pPr>
+    </w:p>
+    <w:p>
+      <w:pPr>
+        <w:tabs>
+          <w:tab w:val="left" w:pos="1080"/>
+        </w:tabs>
+        <w:rPr>
+          <w:rFonts w:ascii="Times New Roman" w:hAnsi="Times New Roman" w:cs="Times New Roman"/>
+        </w:rPr>
+      </w:pPr>
+    </w:p>
+    <w:p>
+      <w:pPr>
+        <w:pStyle w:val="u1"/>
+        <w:rPr>
+          <w:rFonts w:ascii="Times New Roman" w:hAnsi="Times New Roman" w:cs="Times New Roman"/>
+        </w:rPr>
+      </w:pPr>
+      <w:r>
+        <w:rPr>
+          <w:rFonts w:ascii="Times New Roman" w:hAnsi="Times New Roman" w:cs="Times New Roman"/>
+        </w:rPr>
+        <w:t xml:space="preserve">BƯỚC </w:t>
+      </w:r>
+      <w:r>
+        <w:rPr>
+          <w:rFonts w:ascii="Times New Roman" w:hAnsi="Times New Roman" w:cs="Times New Roman"/>
+        </w:rPr>
+        <w:t>5</w:t>
+      </w:r>
+      <w:r>
+        <w:rPr>
+          <w:rFonts w:ascii="Times New Roman" w:hAnsi="Times New Roman" w:cs="Times New Roman"/>
+        </w:rPr>
+        <w:t xml:space="preserve"> — </w:t>
+      </w:r>
+      <w:proofErr w:type="spellStart"/>
+      <w:r>
+        <w:rPr>
+          <w:rFonts w:ascii="Times New Roman" w:hAnsi="Times New Roman" w:cs="Times New Roman"/>
+        </w:rPr>
+        <w:t>chaỵ</w:t>
+      </w:r>
+      <w:proofErr w:type="spellEnd"/>
+      <w:r>
+        <w:rPr>
+          <w:rFonts w:ascii="Times New Roman" w:hAnsi="Times New Roman" w:cs="Times New Roman"/>
+        </w:rPr>
+        <w:t xml:space="preserve"> </w:t>
+      </w:r>
+      <w:proofErr w:type="spellStart"/>
+      <w:r>
+        <w:rPr>
+          <w:rFonts w:ascii="Times New Roman" w:hAnsi="Times New Roman" w:cs="Times New Roman"/>
+        </w:rPr>
+        <w:t>build_index</w:t>
+      </w:r>
+      <w:proofErr w:type="spellEnd"/>
+      <w:r>
+        <w:rPr>
+          <w:rFonts w:ascii="Times New Roman" w:hAnsi="Times New Roman" w:cs="Times New Roman"/>
+        </w:rPr>
+        <w:t xml:space="preserve"> </w:t>
+      </w:r>
+      <w:proofErr w:type="spellStart"/>
+      <w:r>
+        <w:rPr>
+          <w:rFonts w:ascii="Times New Roman" w:hAnsi="Times New Roman" w:cs="Times New Roman"/>
+        </w:rPr>
+        <w:t>cho</w:t>
+      </w:r>
+      <w:proofErr w:type="spellEnd"/>
+      <w:r>
+        <w:rPr>
+          <w:rFonts w:ascii="Times New Roman" w:hAnsi="Times New Roman" w:cs="Times New Roman"/>
+        </w:rPr>
+        <w:t xml:space="preserve"> 2 </w:t>
+      </w:r>
+      <w:proofErr w:type="spellStart"/>
+      <w:r>
+        <w:rPr>
+          <w:rFonts w:ascii="Times New Roman" w:hAnsi="Times New Roman" w:cs="Times New Roman"/>
+        </w:rPr>
+        <w:t>loại</w:t>
+      </w:r>
+      <w:proofErr w:type="spellEnd"/>
+      <w:r>
+        <w:rPr>
+          <w:rFonts w:ascii="Times New Roman" w:hAnsi="Times New Roman" w:cs="Times New Roman"/>
+        </w:rPr>
+        <w:t xml:space="preserve"> </w:t>
+      </w:r>
+      <w:proofErr w:type="spellStart"/>
+      <w:r>
+        <w:rPr>
+          <w:rFonts w:ascii="Times New Roman" w:hAnsi="Times New Roman" w:cs="Times New Roman"/>
+        </w:rPr>
+        <w:t>giữ</w:t>
+      </w:r>
+      <w:proofErr w:type="spellEnd"/>
+      <w:r>
+        <w:rPr>
+          <w:rFonts w:ascii="Times New Roman" w:hAnsi="Times New Roman" w:cs="Times New Roman"/>
+        </w:rPr>
+        <w:t xml:space="preserve"> </w:t>
+      </w:r>
+      <w:proofErr w:type="spellStart"/>
+      <w:r>
+        <w:rPr>
+          <w:rFonts w:ascii="Times New Roman" w:hAnsi="Times New Roman" w:cs="Times New Roman"/>
+        </w:rPr>
+        <w:t>liệu</w:t>
+      </w:r>
+      <w:proofErr w:type="spellEnd"/>
+      <w:r>
+        <w:rPr>
+          <w:rFonts w:ascii="Times New Roman" w:hAnsi="Times New Roman" w:cs="Times New Roman"/>
+        </w:rPr>
+        <w:t>.</w:t>
+      </w:r>
+    </w:p>
+    <w:p>
+      <w:pPr>
+        <w:tabs>
+          <w:tab w:val="left" w:pos="1080"/>
+        </w:tabs>
+        <w:rPr>
+          <w:rFonts w:ascii="Times New Roman" w:hAnsi="Times New Roman" w:cs="Times New Roman"/>
+        </w:rPr>
+      </w:pPr>
+      <w:r>
+        <w:rPr>
+          <w:rFonts w:ascii="Times New Roman" w:hAnsi="Times New Roman" w:cs="Times New Roman"/>
+        </w:rPr>
+        <w:t xml:space="preserve">python -m </w:t>
+      </w:r>
+      <w:proofErr w:type="spellStart"/>
+      <w:proofErr w:type="gramStart"/>
+      <w:r>
+        <w:rPr>
+          <w:rFonts w:ascii="Times New Roman" w:hAnsi="Times New Roman" w:cs="Times New Roman"/>
+        </w:rPr>
+        <w:t>src.build</w:t>
+      </w:r>
+      <w:proofErr w:type="gramEnd"/>
+      <w:r>
+        <w:rPr>
+          <w:rFonts w:ascii="Times New Roman" w:hAnsi="Times New Roman" w:cs="Times New Roman"/>
+        </w:rPr>
+        <w:t>_index_cleaned_scan_data</w:t>
+      </w:r>
+      <w:proofErr w:type="spellEnd"/>
+    </w:p>
+    <w:p>
+      <w:pPr>
+        <w:tabs>
+          <w:tab w:val="left" w:pos="1080"/>
+        </w:tabs>
+        <w:rPr>
+          <w:rFonts w:ascii="Times New Roman" w:hAnsi="Times New Roman" w:cs="Times New Roman"/>
+        </w:rPr>
+      </w:pPr>
+      <w:r>
+        <w:rPr>
+          <w:rFonts w:ascii="Times New Roman" w:hAnsi="Times New Roman" w:cs="Times New Roman"/>
+        </w:rPr>
+        <w:t xml:space="preserve">python -m </w:t>
+      </w:r>
+      <w:proofErr w:type="spellStart"/>
+      <w:proofErr w:type="gramStart"/>
+      <w:r>
+        <w:rPr>
+          <w:rFonts w:ascii="Times New Roman" w:hAnsi="Times New Roman" w:cs="Times New Roman"/>
+        </w:rPr>
+        <w:t>src.build</w:t>
+      </w:r>
+      <w:proofErr w:type="gramEnd"/>
+      <w:r>
+        <w:rPr>
+          <w:rFonts w:ascii="Times New Roman" w:hAnsi="Times New Roman" w:cs="Times New Roman"/>
+        </w:rPr>
+        <w:t>_index_raw_data</w:t>
+      </w:r>
+      <w:proofErr w:type="spellEnd"/>
+    </w:p>
+    <w:p>
+      <w:pPr>
+        <w:tabs>
+          <w:tab w:val="left" w:pos="1080"/>
+        </w:tabs>
+        <w:rPr>
+          <w:rFonts w:ascii="Times New Roman" w:hAnsi="Times New Roman" w:cs="Times New Roman"/>
+        </w:rPr>
+      </w:pPr>
+    </w:p>
+    <w:p>
+      <w:pPr>
+        <w:pStyle w:val="u1"/>
+        <w:rPr>
+          <w:rFonts w:ascii="Times New Roman" w:hAnsi="Times New Roman" w:cs="Times New Roman"/>
+        </w:rPr>
+      </w:pPr>
+      <w:r>
+        <w:rPr>
+          <w:rFonts w:ascii="Times New Roman" w:hAnsi="Times New Roman" w:cs="Times New Roman"/>
+        </w:rPr>
+        <w:t xml:space="preserve">BƯỚC </w:t>
+      </w:r>
+      <w:r>
+        <w:rPr>
+          <w:rFonts w:ascii="Times New Roman" w:hAnsi="Times New Roman" w:cs="Times New Roman"/>
+        </w:rPr>
+        <w:t>5</w:t>
+      </w:r>
+      <w:r>
+        <w:rPr>
+          <w:rFonts w:ascii="Times New Roman" w:hAnsi="Times New Roman" w:cs="Times New Roman"/>
+        </w:rPr>
+        <w:t xml:space="preserve"> — </w:t>
+      </w:r>
+      <w:proofErr w:type="spellStart"/>
+      <w:r>
+        <w:rPr>
+          <w:rFonts w:ascii="Times New Roman" w:hAnsi="Times New Roman" w:cs="Times New Roman"/>
+        </w:rPr>
+        <w:t>chaỵ</w:t>
+      </w:r>
+      <w:proofErr w:type="spellEnd"/>
+      <w:r>
+        <w:rPr>
+          <w:rFonts w:ascii="Times New Roman" w:hAnsi="Times New Roman" w:cs="Times New Roman"/>
+        </w:rPr>
+        <w:t xml:space="preserve"> </w:t>
+      </w:r>
+      <w:proofErr w:type="spellStart"/>
+      <w:r>
+        <w:rPr>
+          <w:rFonts w:ascii="Times New Roman" w:hAnsi="Times New Roman" w:cs="Times New Roman"/>
+        </w:rPr>
+        <w:t>giao</w:t>
+      </w:r>
+      <w:proofErr w:type="spellEnd"/>
+      <w:r>
+        <w:rPr>
+          <w:rFonts w:ascii="Times New Roman" w:hAnsi="Times New Roman" w:cs="Times New Roman"/>
+        </w:rPr>
+        <w:t xml:space="preserve"> </w:t>
+      </w:r>
+      <w:proofErr w:type="spellStart"/>
+      <w:r>
+        <w:rPr>
+          <w:rFonts w:ascii="Times New Roman" w:hAnsi="Times New Roman" w:cs="Times New Roman"/>
+        </w:rPr>
+        <w:t>diện</w:t>
+      </w:r>
+      <w:proofErr w:type="spellEnd"/>
+      <w:r>
+        <w:rPr>
+          <w:rFonts w:ascii="Times New Roman" w:hAnsi="Times New Roman" w:cs="Times New Roman"/>
+        </w:rPr>
+        <w:t xml:space="preserve"> local</w:t>
+      </w:r>
+    </w:p>
+    <w:p>
+      <w:proofErr w:type="spellStart"/>
+      <w:r>
+        <w:t>streamlit</w:t>
+      </w:r>
+      <w:proofErr w:type="spellEnd"/>
+      <w:r>
+        <w:t xml:space="preserve"> run app.py</w:t>
+      </w:r>
     </w:p>
     <w:p>
       <w:pPr>
@@ -669,77 +1223,56 @@
         <w:rPr>
           <w:rFonts w:ascii="Times New Roman" w:hAnsi="Times New Roman" w:cs="Times New Roman"/>
         </w:rPr>
-        <w:t>3</w:t>
-      </w:r>
-      <w:r>
-        <w:rPr>
-          <w:rFonts w:ascii="Times New Roman" w:hAnsi="Times New Roman" w:cs="Times New Roman"/>
-        </w:rPr>
-        <w:t xml:space="preserve"> — CLEAN </w:t>
-      </w:r>
-      <w:r>
-        <w:rPr>
-          <w:rFonts w:ascii="Times New Roman" w:hAnsi="Times New Roman" w:cs="Times New Roman"/>
-        </w:rPr>
-        <w:t>SÂU</w:t>
-      </w:r>
-      <w:r>
-        <w:rPr>
-          <w:rFonts w:ascii="Times New Roman" w:hAnsi="Times New Roman" w:cs="Times New Roman"/>
-        </w:rPr>
-        <w:t xml:space="preserve"> TỪ</w:t>
-      </w:r>
-      <w:r>
-        <w:rPr>
-          <w:rFonts w:ascii="Times New Roman" w:hAnsi="Times New Roman" w:cs="Times New Roman"/>
-        </w:rPr>
-        <w:t xml:space="preserve"> </w:t>
-      </w:r>
-      <w:r>
-        <w:rPr>
-          <w:rFonts w:ascii="Times New Roman" w:hAnsi="Times New Roman" w:cs="Times New Roman"/>
-        </w:rPr>
-        <w:t>CLEAN_RAW_OUTPUT</w:t>
-      </w:r>
-      <w:r>
-        <w:rPr>
-          <w:rFonts w:ascii="Times New Roman" w:hAnsi="Times New Roman" w:cs="Times New Roman"/>
-        </w:rPr>
-        <w:t xml:space="preserve"> </w:t>
-      </w:r>
-      <w:r>
-        <w:rPr>
-          <w:rFonts w:ascii="Times New Roman" w:hAnsi="Times New Roman" w:cs="Times New Roman"/>
-        </w:rPr>
-        <w:sym w:font="Wingdings" w:char="F0E0"/>
-      </w:r>
-      <w:r>
-        <w:rPr>
-          <w:rFonts w:ascii="Times New Roman" w:hAnsi="Times New Roman" w:cs="Times New Roman"/>
-        </w:rPr>
-        <w:t xml:space="preserve"> CLEAN SCAN</w:t>
-      </w:r>
-    </w:p>
-    <w:p>
-      <w:r>
-        <w:t>p</w:t>
-      </w:r>
-      <w:r>
-        <w:t>ython src/</w:t>
-      </w:r>
-      <w:r>
-        <w:t>clean_orc_to_input.py</w:t>
-      </w:r>
-    </w:p>
-    <w:p>
-      <w:pPr>
-        <w:tabs>
-          <w:tab w:val="left" w:pos="1080"/>
-        </w:tabs>
-        <w:rPr>
-          <w:rFonts w:ascii="Times New Roman" w:hAnsi="Times New Roman" w:cs="Times New Roman"/>
-        </w:rPr>
-      </w:pPr>
+        <w:t>5</w:t>
+      </w:r>
+      <w:r>
+        <w:rPr>
+          <w:rFonts w:ascii="Times New Roman" w:hAnsi="Times New Roman" w:cs="Times New Roman"/>
+        </w:rPr>
+        <w:t xml:space="preserve"> — </w:t>
+      </w:r>
+      <w:proofErr w:type="spellStart"/>
+      <w:r>
+        <w:rPr>
+          <w:rFonts w:ascii="Times New Roman" w:hAnsi="Times New Roman" w:cs="Times New Roman"/>
+        </w:rPr>
+        <w:t>chaỵ</w:t>
+      </w:r>
+      <w:proofErr w:type="spellEnd"/>
+      <w:r>
+        <w:rPr>
+          <w:rFonts w:ascii="Times New Roman" w:hAnsi="Times New Roman" w:cs="Times New Roman"/>
+        </w:rPr>
+        <w:t xml:space="preserve"> </w:t>
+      </w:r>
+      <w:proofErr w:type="spellStart"/>
+      <w:r>
+        <w:rPr>
+          <w:rFonts w:ascii="Times New Roman" w:hAnsi="Times New Roman" w:cs="Times New Roman"/>
+        </w:rPr>
+        <w:t>giao</w:t>
+      </w:r>
+      <w:proofErr w:type="spellEnd"/>
+      <w:r>
+        <w:rPr>
+          <w:rFonts w:ascii="Times New Roman" w:hAnsi="Times New Roman" w:cs="Times New Roman"/>
+        </w:rPr>
+        <w:t xml:space="preserve"> </w:t>
+      </w:r>
+      <w:proofErr w:type="spellStart"/>
+      <w:r>
+        <w:rPr>
+          <w:rFonts w:ascii="Times New Roman" w:hAnsi="Times New Roman" w:cs="Times New Roman"/>
+        </w:rPr>
+        <w:t>diện</w:t>
+      </w:r>
+      <w:proofErr w:type="spellEnd"/>
+      <w:r>
+        <w:rPr>
+          <w:rFonts w:ascii="Times New Roman" w:hAnsi="Times New Roman" w:cs="Times New Roman"/>
+        </w:rPr>
+        <w:t xml:space="preserve"> cloud</w:t>
+      </w:r>
     </w:p>
     <w:p>
       <w:pPr>
@@ -748,190 +1281,6 @@
           <w:rFonts w:ascii="Times New Roman" w:hAnsi="Times New Roman" w:cs="Times New Roman"/>
         </w:rPr>
       </w:pPr>
-      <w:r>
-        <w:rPr>
-          <w:rFonts w:ascii="Times New Roman" w:hAnsi="Times New Roman" w:cs="Times New Roman"/>
-        </w:rPr>
-        <w:t xml:space="preserve">BƯỚC </w:t>
-      </w:r>
-      <w:r>
-        <w:rPr>
-          <w:rFonts w:ascii="Times New Roman" w:hAnsi="Times New Roman" w:cs="Times New Roman"/>
-        </w:rPr>
-        <w:t>4</w:t>
-      </w:r>
-      <w:r>
-        <w:rPr>
-          <w:rFonts w:ascii="Times New Roman" w:hAnsi="Times New Roman" w:cs="Times New Roman"/>
-        </w:rPr>
-        <w:t xml:space="preserve"> — </w:t>
-      </w:r>
-      <w:proofErr w:type="spellStart"/>
-      <w:r>
-        <w:rPr>
-          <w:rFonts w:ascii="Times New Roman" w:hAnsi="Times New Roman" w:cs="Times New Roman"/>
-        </w:rPr>
-        <w:t>phân</w:t>
-      </w:r>
-      <w:proofErr w:type="spellEnd"/>
-      <w:r>
-        <w:rPr>
-          <w:rFonts w:ascii="Times New Roman" w:hAnsi="Times New Roman" w:cs="Times New Roman"/>
-        </w:rPr>
-        <w:t xml:space="preserve"> </w:t>
-      </w:r>
-      <w:proofErr w:type="spellStart"/>
-      <w:r>
-        <w:rPr>
-          <w:rFonts w:ascii="Times New Roman" w:hAnsi="Times New Roman" w:cs="Times New Roman"/>
-        </w:rPr>
-        <w:t>tích</w:t>
-      </w:r>
-      <w:proofErr w:type="spellEnd"/>
-      <w:r>
-        <w:rPr>
-          <w:rFonts w:ascii="Times New Roman" w:hAnsi="Times New Roman" w:cs="Times New Roman"/>
-        </w:rPr>
-        <w:t xml:space="preserve"> tai </w:t>
-      </w:r>
-      <w:proofErr w:type="spellStart"/>
-      <w:r>
-        <w:rPr>
-          <w:rFonts w:ascii="Times New Roman" w:hAnsi="Times New Roman" w:cs="Times New Roman"/>
-        </w:rPr>
-        <w:t>chinh</w:t>
-      </w:r>
-      <w:proofErr w:type="spellEnd"/>
-      <w:r>
-        <w:rPr>
-          <w:rFonts w:ascii="Times New Roman" w:hAnsi="Times New Roman" w:cs="Times New Roman"/>
-        </w:rPr>
-        <w:t xml:space="preserve"> </w:t>
-      </w:r>
-      <w:proofErr w:type="spellStart"/>
-      <w:r>
-        <w:rPr>
-          <w:rFonts w:ascii="Times New Roman" w:hAnsi="Times New Roman" w:cs="Times New Roman"/>
-        </w:rPr>
-        <w:t>của</w:t>
-      </w:r>
-      <w:proofErr w:type="spellEnd"/>
-      <w:r>
-        <w:rPr>
-          <w:rFonts w:ascii="Times New Roman" w:hAnsi="Times New Roman" w:cs="Times New Roman"/>
-        </w:rPr>
-        <w:t xml:space="preserve"> file cleaned scan </w:t>
-      </w:r>
-      <w:proofErr w:type="spellStart"/>
-      <w:r>
-        <w:rPr>
-          <w:rFonts w:ascii="Times New Roman" w:hAnsi="Times New Roman" w:cs="Times New Roman"/>
-        </w:rPr>
-        <w:t>va</w:t>
-      </w:r>
-      <w:proofErr w:type="spellEnd"/>
-      <w:r>
-        <w:rPr>
-          <w:rFonts w:ascii="Times New Roman" w:hAnsi="Times New Roman" w:cs="Times New Roman"/>
-        </w:rPr>
-        <w:t xml:space="preserve"> raw input</w:t>
-      </w:r>
-    </w:p>
-    <w:p>
-      <w:pPr>
-        <w:tabs>
-          <w:tab w:val="left" w:pos="1080"/>
-        </w:tabs>
-        <w:rPr>
-          <w:rFonts w:ascii="Times New Roman" w:hAnsi="Times New Roman" w:cs="Times New Roman"/>
-        </w:rPr>
-      </w:pPr>
-      <w:r>
-        <w:rPr>
-          <w:rFonts w:ascii="Times New Roman" w:hAnsi="Times New Roman" w:cs="Times New Roman"/>
-        </w:rPr>
-        <w:t>python src/ratio_engine.py --input inputs/</w:t>
-      </w:r>
-      <w:proofErr w:type="spellStart"/>
-      <w:r>
-        <w:rPr>
-          <w:rFonts w:ascii="Times New Roman" w:hAnsi="Times New Roman" w:cs="Times New Roman"/>
-        </w:rPr>
-        <w:t>cleaned_scan_input</w:t>
-      </w:r>
-      <w:proofErr w:type="spellEnd"/>
-      <w:r>
-        <w:rPr>
-          <w:rFonts w:ascii="Times New Roman" w:hAnsi="Times New Roman" w:cs="Times New Roman"/>
-        </w:rPr>
-        <w:t xml:space="preserve"> --output inputs/</w:t>
-      </w:r>
-      <w:proofErr w:type="spellStart"/>
-      <w:r>
-        <w:rPr>
-          <w:rFonts w:ascii="Times New Roman" w:hAnsi="Times New Roman" w:cs="Times New Roman"/>
-        </w:rPr>
-        <w:t>analyze_cleaned_scan_input</w:t>
-      </w:r>
-      <w:proofErr w:type="spellEnd"/>
-    </w:p>
-    <w:p>
-      <w:pPr>
-        <w:tabs>
-          <w:tab w:val="left" w:pos="1080"/>
-        </w:tabs>
-        <w:rPr>
-          <w:rFonts w:ascii="Times New Roman" w:hAnsi="Times New Roman" w:cs="Times New Roman"/>
-        </w:rPr>
-      </w:pPr>
-      <w:r>
-        <w:rPr>
-          <w:rFonts w:ascii="Times New Roman" w:hAnsi="Times New Roman" w:cs="Times New Roman"/>
-        </w:rPr>
-        <w:t>python src/ratio_engine.py --input inputs/</w:t>
-      </w:r>
-      <w:proofErr w:type="spellStart"/>
-      <w:r>
-        <w:rPr>
-          <w:rFonts w:ascii="Times New Roman" w:hAnsi="Times New Roman" w:cs="Times New Roman"/>
-        </w:rPr>
-        <w:t>raw_clean_docs</w:t>
-      </w:r>
-      <w:proofErr w:type="spellEnd"/>
-      <w:r>
-        <w:rPr>
-          <w:rFonts w:ascii="Times New Roman" w:hAnsi="Times New Roman" w:cs="Times New Roman"/>
-        </w:rPr>
-        <w:t xml:space="preserve"> --output inputs/</w:t>
-      </w:r>
-      <w:proofErr w:type="spellStart"/>
-      <w:r>
-        <w:rPr>
-          <w:rFonts w:ascii="Times New Roman" w:hAnsi="Times New Roman" w:cs="Times New Roman"/>
-        </w:rPr>
-        <w:t>analyze_raw_clean_docs</w:t>
-      </w:r>
-      <w:proofErr w:type="spellEnd"/>
-    </w:p>
-    <w:p>
-      <w:pPr>
-        <w:tabs>
-          <w:tab w:val="left" w:pos="1080"/>
-        </w:tabs>
-        <w:rPr>
-          <w:rFonts w:ascii="Times New Roman" w:hAnsi="Times New Roman" w:cs="Times New Roman"/>
-        </w:rPr>
-      </w:pPr>
-    </w:p>
-    <w:p>
-      <w:pPr>
-        <w:tabs>
-          <w:tab w:val="left" w:pos="1080"/>
-        </w:tabs>
-        <w:rPr>
-          <w:rFonts w:ascii="Times New Roman" w:hAnsi="Times New Roman" w:cs="Times New Roman"/>
-        </w:rPr>
-      </w:pPr>
     </w:p>
     <w:p>
       <w:pPr>
@@ -940,329 +1289,297 @@
           <w:rFonts w:ascii="Times New Roman" w:hAnsi="Times New Roman" w:cs="Times New Roman"/>
         </w:rPr>
       </w:pPr>
-      <w:r>
-        <w:rPr>
-          <w:rFonts w:ascii="Times New Roman" w:hAnsi="Times New Roman" w:cs="Times New Roman"/>
-        </w:rPr>
-        <w:t xml:space="preserve">BƯỚC </w:t>
-      </w:r>
-      <w:r>
-        <w:rPr>
-          <w:rFonts w:ascii="Times New Roman" w:hAnsi="Times New Roman" w:cs="Times New Roman"/>
-        </w:rPr>
-        <w:t>5</w:t>
-      </w:r>
-      <w:r>
-        <w:rPr>
-          <w:rFonts w:ascii="Times New Roman" w:hAnsi="Times New Roman" w:cs="Times New Roman"/>
-        </w:rPr>
-        <w:t xml:space="preserve"> — </w:t>
-      </w:r>
-      <w:proofErr w:type="spellStart"/>
-      <w:r>
-        <w:rPr>
-          <w:rFonts w:ascii="Times New Roman" w:hAnsi="Times New Roman" w:cs="Times New Roman"/>
-        </w:rPr>
-        <w:t>chaỵ</w:t>
-      </w:r>
-      <w:proofErr w:type="spellEnd"/>
-      <w:r>
-        <w:rPr>
-          <w:rFonts w:ascii="Times New Roman" w:hAnsi="Times New Roman" w:cs="Times New Roman"/>
-        </w:rPr>
-        <w:t xml:space="preserve"> </w:t>
-      </w:r>
-      <w:proofErr w:type="spellStart"/>
-      <w:r>
-        <w:rPr>
-          <w:rFonts w:ascii="Times New Roman" w:hAnsi="Times New Roman" w:cs="Times New Roman"/>
-        </w:rPr>
-        <w:t>build_index</w:t>
-      </w:r>
-      <w:proofErr w:type="spellEnd"/>
-      <w:r>
-        <w:rPr>
-          <w:rFonts w:ascii="Times New Roman" w:hAnsi="Times New Roman" w:cs="Times New Roman"/>
-        </w:rPr>
-        <w:t xml:space="preserve"> </w:t>
-      </w:r>
-      <w:proofErr w:type="spellStart"/>
-      <w:r>
-        <w:rPr>
-          <w:rFonts w:ascii="Times New Roman" w:hAnsi="Times New Roman" w:cs="Times New Roman"/>
-        </w:rPr>
-        <w:t>cho</w:t>
-      </w:r>
-      <w:proofErr w:type="spellEnd"/>
-      <w:r>
-        <w:rPr>
-          <w:rFonts w:ascii="Times New Roman" w:hAnsi="Times New Roman" w:cs="Times New Roman"/>
-        </w:rPr>
-        <w:t xml:space="preserve"> 2 </w:t>
-      </w:r>
-      <w:proofErr w:type="spellStart"/>
-      <w:r>
-        <w:rPr>
-          <w:rFonts w:ascii="Times New Roman" w:hAnsi="Times New Roman" w:cs="Times New Roman"/>
-        </w:rPr>
-        <w:t>loại</w:t>
-      </w:r>
-      <w:proofErr w:type="spellEnd"/>
-      <w:r>
-        <w:rPr>
-          <w:rFonts w:ascii="Times New Roman" w:hAnsi="Times New Roman" w:cs="Times New Roman"/>
-        </w:rPr>
-        <w:t xml:space="preserve"> </w:t>
-      </w:r>
-      <w:proofErr w:type="spellStart"/>
-      <w:r>
-        <w:rPr>
-          <w:rFonts w:ascii="Times New Roman" w:hAnsi="Times New Roman" w:cs="Times New Roman"/>
-        </w:rPr>
-        <w:t>giữ</w:t>
-      </w:r>
-      <w:proofErr w:type="spellEnd"/>
-      <w:r>
-        <w:rPr>
-          <w:rFonts w:ascii="Times New Roman" w:hAnsi="Times New Roman" w:cs="Times New Roman"/>
-        </w:rPr>
-        <w:t xml:space="preserve"> </w:t>
-      </w:r>
-      <w:proofErr w:type="spellStart"/>
-      <w:r>
-        <w:rPr>
-          <w:rFonts w:ascii="Times New Roman" w:hAnsi="Times New Roman" w:cs="Times New Roman"/>
-        </w:rPr>
-        <w:t>liệu</w:t>
-      </w:r>
-      <w:proofErr w:type="spellEnd"/>
-      <w:r>
-        <w:rPr>
-          <w:rFonts w:ascii="Times New Roman" w:hAnsi="Times New Roman" w:cs="Times New Roman"/>
-        </w:rPr>
-        <w:t>.</w:t>
-      </w:r>
-    </w:p>
-    <w:p>
-      <w:pPr>
-        <w:tabs>
-          <w:tab w:val="left" w:pos="1080"/>
-        </w:tabs>
-        <w:rPr>
-          <w:rFonts w:ascii="Times New Roman" w:hAnsi="Times New Roman" w:cs="Times New Roman"/>
-        </w:rPr>
-      </w:pPr>
-      <w:r>
-        <w:rPr>
-          <w:rFonts w:ascii="Times New Roman" w:hAnsi="Times New Roman" w:cs="Times New Roman"/>
-        </w:rPr>
-        <w:t xml:space="preserve">python -m </w:t>
-      </w:r>
-      <w:proofErr w:type="spellStart"/>
-      <w:r>
-        <w:rPr>
-          <w:rFonts w:ascii="Times New Roman" w:hAnsi="Times New Roman" w:cs="Times New Roman"/>
-        </w:rPr>
-        <w:t>src.build_index_cleaned_scan_data</w:t>
-      </w:r>
-      <w:proofErr w:type="spellEnd"/>
-    </w:p>
-    <w:p>
-      <w:pPr>
-        <w:tabs>
-          <w:tab w:val="left" w:pos="1080"/>
-        </w:tabs>
-        <w:rPr>
-          <w:rFonts w:ascii="Times New Roman" w:hAnsi="Times New Roman" w:cs="Times New Roman"/>
-        </w:rPr>
-      </w:pPr>
-      <w:r>
-        <w:rPr>
-          <w:rFonts w:ascii="Times New Roman" w:hAnsi="Times New Roman" w:cs="Times New Roman"/>
-        </w:rPr>
-        <w:t xml:space="preserve">python -m </w:t>
-      </w:r>
-      <w:proofErr w:type="spellStart"/>
-      <w:r>
-        <w:rPr>
-          <w:rFonts w:ascii="Times New Roman" w:hAnsi="Times New Roman" w:cs="Times New Roman"/>
-        </w:rPr>
-        <w:t>src.build_index_raw_data</w:t>
-      </w:r>
-      <w:proofErr w:type="spellEnd"/>
-    </w:p>
-    <w:p>
-      <w:pPr>
-        <w:tabs>
-          <w:tab w:val="left" w:pos="1080"/>
-        </w:tabs>
-        <w:rPr>
-          <w:rFonts w:ascii="Times New Roman" w:hAnsi="Times New Roman" w:cs="Times New Roman"/>
-        </w:rPr>
-      </w:pPr>
     </w:p>
     <w:p>
       <w:pPr>
         <w:pStyle w:val="u1"/>
         <w:rPr>
-          <w:rFonts w:ascii="Times New Roman" w:hAnsi="Times New Roman" w:cs="Times New Roman"/>
-        </w:rPr>
-      </w:pPr>
-      <w:r>
-        <w:rPr>
-          <w:rFonts w:ascii="Times New Roman" w:hAnsi="Times New Roman" w:cs="Times New Roman"/>
-        </w:rPr>
-        <w:t xml:space="preserve">BƯỚC </w:t>
-      </w:r>
-      <w:r>
-        <w:rPr>
-          <w:rFonts w:ascii="Times New Roman" w:hAnsi="Times New Roman" w:cs="Times New Roman"/>
-        </w:rPr>
-        <w:t>5</w:t>
-      </w:r>
-      <w:r>
-        <w:rPr>
-          <w:rFonts w:ascii="Times New Roman" w:hAnsi="Times New Roman" w:cs="Times New Roman"/>
-        </w:rPr>
-        <w:t xml:space="preserve"> — </w:t>
-      </w:r>
-      <w:proofErr w:type="spellStart"/>
-      <w:r>
-        <w:rPr>
-          <w:rFonts w:ascii="Times New Roman" w:hAnsi="Times New Roman" w:cs="Times New Roman"/>
-        </w:rPr>
-        <w:t>chaỵ</w:t>
-      </w:r>
-      <w:proofErr w:type="spellEnd"/>
-      <w:r>
-        <w:rPr>
-          <w:rFonts w:ascii="Times New Roman" w:hAnsi="Times New Roman" w:cs="Times New Roman"/>
-        </w:rPr>
-        <w:t xml:space="preserve"> </w:t>
-      </w:r>
-      <w:proofErr w:type="spellStart"/>
-      <w:r>
-        <w:rPr>
-          <w:rFonts w:ascii="Times New Roman" w:hAnsi="Times New Roman" w:cs="Times New Roman"/>
-        </w:rPr>
-        <w:t>giao</w:t>
-      </w:r>
-      <w:proofErr w:type="spellEnd"/>
-      <w:r>
-        <w:rPr>
-          <w:rFonts w:ascii="Times New Roman" w:hAnsi="Times New Roman" w:cs="Times New Roman"/>
-        </w:rPr>
-        <w:t xml:space="preserve"> </w:t>
-      </w:r>
-      <w:proofErr w:type="spellStart"/>
-      <w:r>
-        <w:rPr>
-          <w:rFonts w:ascii="Times New Roman" w:hAnsi="Times New Roman" w:cs="Times New Roman"/>
-        </w:rPr>
-        <w:t>diện</w:t>
-      </w:r>
-      <w:proofErr w:type="spellEnd"/>
-      <w:r>
-        <w:rPr>
-          <w:rFonts w:ascii="Times New Roman" w:hAnsi="Times New Roman" w:cs="Times New Roman"/>
-        </w:rPr>
-        <w:t xml:space="preserve"> local</w:t>
-      </w:r>
-    </w:p>
-    <w:p>
-      <w:proofErr w:type="spellStart"/>
-      <w:r>
-        <w:t>streamlit</w:t>
-      </w:r>
-      <w:proofErr w:type="spellEnd"/>
-      <w:r>
-        <w:t xml:space="preserve"> run app.py</w:t>
+          <w:rFonts w:asciiTheme="minorHAnsi" w:eastAsiaTheme="minorHAnsi" w:hAnsiTheme="minorHAnsi" w:cstheme="minorBidi"/>
+          <w:color w:val="auto"/>
+          <w:sz w:val="24"/>
+          <w:szCs w:val="24"/>
+        </w:rPr>
+      </w:pPr>
+      <w:r>
+        <w:rPr>
+          <w:rFonts w:asciiTheme="minorHAnsi" w:eastAsiaTheme="minorHAnsi" w:hAnsiTheme="minorHAnsi" w:cstheme="minorBidi"/>
+          <w:color w:val="auto"/>
+          <w:sz w:val="24"/>
+          <w:szCs w:val="24"/>
+        </w:rPr>
+        <w:t xml:space="preserve">Khi </w:t>
+      </w:r>
+      <w:proofErr w:type="spellStart"/>
+      <w:r>
+        <w:rPr>
+          <w:rFonts w:asciiTheme="minorHAnsi" w:eastAsiaTheme="minorHAnsi" w:hAnsiTheme="minorHAnsi" w:cstheme="minorBidi"/>
+          <w:color w:val="auto"/>
+          <w:sz w:val="24"/>
+          <w:szCs w:val="24"/>
+        </w:rPr>
+        <w:t>bạn</w:t>
+      </w:r>
+      <w:proofErr w:type="spellEnd"/>
+      <w:r>
+        <w:rPr>
+          <w:rFonts w:asciiTheme="minorHAnsi" w:eastAsiaTheme="minorHAnsi" w:hAnsiTheme="minorHAnsi" w:cstheme="minorBidi"/>
+          <w:color w:val="auto"/>
+          <w:sz w:val="24"/>
+          <w:szCs w:val="24"/>
+        </w:rPr>
+        <w:t xml:space="preserve"> </w:t>
+      </w:r>
+      <w:proofErr w:type="spellStart"/>
+      <w:r>
+        <w:rPr>
+          <w:rFonts w:asciiTheme="minorHAnsi" w:eastAsiaTheme="minorHAnsi" w:hAnsiTheme="minorHAnsi" w:cstheme="minorBidi"/>
+          <w:color w:val="auto"/>
+          <w:sz w:val="24"/>
+          <w:szCs w:val="24"/>
+        </w:rPr>
+        <w:t>chỉ</w:t>
+      </w:r>
+      <w:proofErr w:type="spellEnd"/>
+      <w:r>
+        <w:rPr>
+          <w:rFonts w:asciiTheme="minorHAnsi" w:eastAsiaTheme="minorHAnsi" w:hAnsiTheme="minorHAnsi" w:cstheme="minorBidi"/>
+          <w:color w:val="auto"/>
+          <w:sz w:val="24"/>
+          <w:szCs w:val="24"/>
+        </w:rPr>
+        <w:t xml:space="preserve"> </w:t>
+      </w:r>
+      <w:proofErr w:type="spellStart"/>
+      <w:r>
+        <w:rPr>
+          <w:rFonts w:asciiTheme="minorHAnsi" w:eastAsiaTheme="minorHAnsi" w:hAnsiTheme="minorHAnsi" w:cstheme="minorBidi"/>
+          <w:color w:val="auto"/>
+          <w:sz w:val="24"/>
+          <w:szCs w:val="24"/>
+        </w:rPr>
+        <w:t>sửa</w:t>
+      </w:r>
+      <w:proofErr w:type="spellEnd"/>
+      <w:r>
+        <w:rPr>
+          <w:rFonts w:asciiTheme="minorHAnsi" w:eastAsiaTheme="minorHAnsi" w:hAnsiTheme="minorHAnsi" w:cstheme="minorBidi"/>
+          <w:color w:val="auto"/>
+          <w:sz w:val="24"/>
+          <w:szCs w:val="24"/>
+        </w:rPr>
+        <w:t xml:space="preserve"> 1 file </w:t>
+      </w:r>
+      <w:proofErr w:type="spellStart"/>
+      <w:r>
+        <w:rPr>
+          <w:rFonts w:asciiTheme="minorHAnsi" w:eastAsiaTheme="minorHAnsi" w:hAnsiTheme="minorHAnsi" w:cstheme="minorBidi"/>
+          <w:color w:val="auto"/>
+          <w:sz w:val="24"/>
+          <w:szCs w:val="24"/>
+        </w:rPr>
+        <w:t>hoặc</w:t>
+      </w:r>
+      <w:proofErr w:type="spellEnd"/>
+      <w:r>
+        <w:rPr>
+          <w:rFonts w:asciiTheme="minorHAnsi" w:eastAsiaTheme="minorHAnsi" w:hAnsiTheme="minorHAnsi" w:cstheme="minorBidi"/>
+          <w:color w:val="auto"/>
+          <w:sz w:val="24"/>
+          <w:szCs w:val="24"/>
+        </w:rPr>
+        <w:t xml:space="preserve"> </w:t>
+      </w:r>
+      <w:proofErr w:type="spellStart"/>
+      <w:r>
+        <w:rPr>
+          <w:rFonts w:asciiTheme="minorHAnsi" w:eastAsiaTheme="minorHAnsi" w:hAnsiTheme="minorHAnsi" w:cstheme="minorBidi"/>
+          <w:color w:val="auto"/>
+          <w:sz w:val="24"/>
+          <w:szCs w:val="24"/>
+        </w:rPr>
+        <w:t>thêm</w:t>
+      </w:r>
+      <w:proofErr w:type="spellEnd"/>
+      <w:r>
+        <w:rPr>
+          <w:rFonts w:asciiTheme="minorHAnsi" w:eastAsiaTheme="minorHAnsi" w:hAnsiTheme="minorHAnsi" w:cstheme="minorBidi"/>
+          <w:color w:val="auto"/>
+          <w:sz w:val="24"/>
+          <w:szCs w:val="24"/>
+        </w:rPr>
+        <w:t xml:space="preserve"> code </w:t>
+      </w:r>
+      <w:proofErr w:type="spellStart"/>
+      <w:r>
+        <w:rPr>
+          <w:rFonts w:asciiTheme="minorHAnsi" w:eastAsiaTheme="minorHAnsi" w:hAnsiTheme="minorHAnsi" w:cstheme="minorBidi"/>
+          <w:color w:val="auto"/>
+          <w:sz w:val="24"/>
+          <w:szCs w:val="24"/>
+        </w:rPr>
+        <w:t>mới</w:t>
+      </w:r>
+      <w:proofErr w:type="spellEnd"/>
+      <w:r>
+        <w:rPr>
+          <w:rFonts w:asciiTheme="minorHAnsi" w:eastAsiaTheme="minorHAnsi" w:hAnsiTheme="minorHAnsi" w:cstheme="minorBidi"/>
+          <w:color w:val="auto"/>
+          <w:sz w:val="24"/>
+          <w:szCs w:val="24"/>
+        </w:rPr>
+        <w:t xml:space="preserve"> → </w:t>
+      </w:r>
+      <w:proofErr w:type="spellStart"/>
+      <w:r>
+        <w:rPr>
+          <w:rFonts w:asciiTheme="minorHAnsi" w:eastAsiaTheme="minorHAnsi" w:hAnsiTheme="minorHAnsi" w:cstheme="minorBidi"/>
+          <w:color w:val="auto"/>
+          <w:sz w:val="24"/>
+          <w:szCs w:val="24"/>
+        </w:rPr>
+        <w:t>chỉ</w:t>
+      </w:r>
+      <w:proofErr w:type="spellEnd"/>
+      <w:r>
+        <w:rPr>
+          <w:rFonts w:asciiTheme="minorHAnsi" w:eastAsiaTheme="minorHAnsi" w:hAnsiTheme="minorHAnsi" w:cstheme="minorBidi"/>
+          <w:color w:val="auto"/>
+          <w:sz w:val="24"/>
+          <w:szCs w:val="24"/>
+        </w:rPr>
+        <w:t xml:space="preserve"> </w:t>
+      </w:r>
+      <w:proofErr w:type="spellStart"/>
+      <w:r>
+        <w:rPr>
+          <w:rFonts w:asciiTheme="minorHAnsi" w:eastAsiaTheme="minorHAnsi" w:hAnsiTheme="minorHAnsi" w:cstheme="minorBidi"/>
+          <w:color w:val="auto"/>
+          <w:sz w:val="24"/>
+          <w:szCs w:val="24"/>
+        </w:rPr>
+        <w:t>cần</w:t>
+      </w:r>
+      <w:proofErr w:type="spellEnd"/>
+      <w:r>
+        <w:rPr>
+          <w:rFonts w:asciiTheme="minorHAnsi" w:eastAsiaTheme="minorHAnsi" w:hAnsiTheme="minorHAnsi" w:cstheme="minorBidi"/>
+          <w:color w:val="auto"/>
+          <w:sz w:val="24"/>
+          <w:szCs w:val="24"/>
+        </w:rPr>
+        <w:t>:</w:t>
       </w:r>
     </w:p>
     <w:p>
       <w:pPr>
         <w:pStyle w:val="u1"/>
         <w:rPr>
-          <w:rFonts w:ascii="Times New Roman" w:hAnsi="Times New Roman" w:cs="Times New Roman"/>
-        </w:rPr>
-      </w:pPr>
-      <w:r>
-        <w:rPr>
-          <w:rFonts w:ascii="Times New Roman" w:hAnsi="Times New Roman" w:cs="Times New Roman"/>
-        </w:rPr>
-        <w:lastRenderedPageBreak/>
-        <w:t xml:space="preserve">BƯỚC </w:t>
-      </w:r>
-      <w:r>
-        <w:rPr>
-          <w:rFonts w:ascii="Times New Roman" w:hAnsi="Times New Roman" w:cs="Times New Roman"/>
-        </w:rPr>
-        <w:t>5</w:t>
-      </w:r>
-      <w:r>
-        <w:rPr>
-          <w:rFonts w:ascii="Times New Roman" w:hAnsi="Times New Roman" w:cs="Times New Roman"/>
-        </w:rPr>
-        <w:t xml:space="preserve"> — </w:t>
-      </w:r>
-      <w:proofErr w:type="spellStart"/>
-      <w:r>
-        <w:rPr>
-          <w:rFonts w:ascii="Times New Roman" w:hAnsi="Times New Roman" w:cs="Times New Roman"/>
-        </w:rPr>
-        <w:t>chaỵ</w:t>
-      </w:r>
-      <w:proofErr w:type="spellEnd"/>
-      <w:r>
-        <w:rPr>
-          <w:rFonts w:ascii="Times New Roman" w:hAnsi="Times New Roman" w:cs="Times New Roman"/>
-        </w:rPr>
-        <w:t xml:space="preserve"> </w:t>
-      </w:r>
-      <w:proofErr w:type="spellStart"/>
-      <w:r>
-        <w:rPr>
-          <w:rFonts w:ascii="Times New Roman" w:hAnsi="Times New Roman" w:cs="Times New Roman"/>
-        </w:rPr>
-        <w:t>giao</w:t>
-      </w:r>
-      <w:proofErr w:type="spellEnd"/>
-      <w:r>
-        <w:rPr>
-          <w:rFonts w:ascii="Times New Roman" w:hAnsi="Times New Roman" w:cs="Times New Roman"/>
-        </w:rPr>
-        <w:t xml:space="preserve"> </w:t>
-      </w:r>
-      <w:proofErr w:type="spellStart"/>
-      <w:r>
-        <w:rPr>
-          <w:rFonts w:ascii="Times New Roman" w:hAnsi="Times New Roman" w:cs="Times New Roman"/>
-        </w:rPr>
-        <w:t>diện</w:t>
-      </w:r>
-      <w:proofErr w:type="spellEnd"/>
-      <w:r>
-        <w:rPr>
-          <w:rFonts w:ascii="Times New Roman" w:hAnsi="Times New Roman" w:cs="Times New Roman"/>
-        </w:rPr>
-        <w:t xml:space="preserve"> cloud</w:t>
-      </w:r>
+          <w:rFonts w:asciiTheme="minorHAnsi" w:eastAsiaTheme="minorHAnsi" w:hAnsiTheme="minorHAnsi" w:cstheme="minorBidi"/>
+          <w:color w:val="auto"/>
+          <w:sz w:val="24"/>
+          <w:szCs w:val="24"/>
+        </w:rPr>
+      </w:pPr>
+      <w:r>
+        <w:rPr>
+          <w:rFonts w:asciiTheme="minorHAnsi" w:eastAsiaTheme="minorHAnsi" w:hAnsiTheme="minorHAnsi" w:cstheme="minorBidi"/>
+          <w:color w:val="auto"/>
+          <w:sz w:val="24"/>
+          <w:szCs w:val="24"/>
+        </w:rPr>
+        <w:t>git add &lt;</w:t>
+      </w:r>
+      <w:proofErr w:type="spellStart"/>
+      <w:r>
+        <w:rPr>
+          <w:rFonts w:asciiTheme="minorHAnsi" w:eastAsiaTheme="minorHAnsi" w:hAnsiTheme="minorHAnsi" w:cstheme="minorBidi"/>
+          <w:color w:val="auto"/>
+          <w:sz w:val="24"/>
+          <w:szCs w:val="24"/>
+        </w:rPr>
+        <w:t>tên_file</w:t>
+      </w:r>
+      <w:proofErr w:type="spellEnd"/>
+      <w:r>
+        <w:rPr>
+          <w:rFonts w:asciiTheme="minorHAnsi" w:eastAsiaTheme="minorHAnsi" w:hAnsiTheme="minorHAnsi" w:cstheme="minorBidi"/>
+          <w:color w:val="auto"/>
+          <w:sz w:val="24"/>
+          <w:szCs w:val="24"/>
+        </w:rPr>
+        <w:t xml:space="preserve">&gt;        # </w:t>
+      </w:r>
+      <w:proofErr w:type="spellStart"/>
+      <w:r>
+        <w:rPr>
+          <w:rFonts w:asciiTheme="minorHAnsi" w:eastAsiaTheme="minorHAnsi" w:hAnsiTheme="minorHAnsi" w:cstheme="minorBidi"/>
+          <w:color w:val="auto"/>
+          <w:sz w:val="24"/>
+          <w:szCs w:val="24"/>
+        </w:rPr>
+        <w:t>hoặc</w:t>
+      </w:r>
+      <w:proofErr w:type="spellEnd"/>
+      <w:r>
+        <w:rPr>
+          <w:rFonts w:asciiTheme="minorHAnsi" w:eastAsiaTheme="minorHAnsi" w:hAnsiTheme="minorHAnsi" w:cstheme="minorBidi"/>
+          <w:color w:val="auto"/>
+          <w:sz w:val="24"/>
+          <w:szCs w:val="24"/>
+        </w:rPr>
+        <w:t xml:space="preserve"> git </w:t>
+      </w:r>
+      <w:proofErr w:type="gramStart"/>
+      <w:r>
+        <w:rPr>
+          <w:rFonts w:asciiTheme="minorHAnsi" w:eastAsiaTheme="minorHAnsi" w:hAnsiTheme="minorHAnsi" w:cstheme="minorBidi"/>
+          <w:color w:val="auto"/>
+          <w:sz w:val="24"/>
+          <w:szCs w:val="24"/>
+        </w:rPr>
+        <w:t>add .</w:t>
+      </w:r>
+      <w:proofErr w:type="gramEnd"/>
     </w:p>
     <w:p>
       <w:pPr>
         <w:pStyle w:val="u1"/>
         <w:rPr>
-          <w:rFonts w:ascii="Times New Roman" w:hAnsi="Times New Roman" w:cs="Times New Roman"/>
-        </w:rPr>
-      </w:pPr>
+          <w:rFonts w:asciiTheme="minorHAnsi" w:eastAsiaTheme="minorHAnsi" w:hAnsiTheme="minorHAnsi" w:cstheme="minorBidi"/>
+          <w:color w:val="auto"/>
+          <w:sz w:val="24"/>
+          <w:szCs w:val="24"/>
+        </w:rPr>
+      </w:pPr>
+      <w:r>
+        <w:rPr>
+          <w:rFonts w:asciiTheme="minorHAnsi" w:eastAsiaTheme="minorHAnsi" w:hAnsiTheme="minorHAnsi" w:cstheme="minorBidi"/>
+          <w:color w:val="auto"/>
+          <w:sz w:val="24"/>
+          <w:szCs w:val="24"/>
+        </w:rPr>
+        <w:t>git commit -m "update file ..."</w:t>
+      </w:r>
     </w:p>
     <w:p>
       <w:pPr>
         <w:pStyle w:val="u1"/>
         <w:rPr>
-          <w:rFonts w:ascii="Times New Roman" w:hAnsi="Times New Roman" w:cs="Times New Roman"/>
-        </w:rPr>
-      </w:pPr>
+          <w:rFonts w:asciiTheme="minorHAnsi" w:eastAsiaTheme="minorHAnsi" w:hAnsiTheme="minorHAnsi" w:cstheme="minorBidi"/>
+          <w:color w:val="auto"/>
+          <w:sz w:val="24"/>
+          <w:szCs w:val="24"/>
+        </w:rPr>
+      </w:pPr>
+      <w:r>
+        <w:rPr>
+          <w:rFonts w:asciiTheme="minorHAnsi" w:eastAsiaTheme="minorHAnsi" w:hAnsiTheme="minorHAnsi" w:cstheme="minorBidi"/>
+          <w:color w:val="auto"/>
+          <w:sz w:val="24"/>
+          <w:szCs w:val="24"/>
+        </w:rPr>
+        <w:t>git push origin main</w:t>
+      </w:r>
     </w:p>
     <w:p>
       <w:pPr>
@@ -1276,142 +1593,31 @@
       </w:pPr>
       <w:r>
         <w:rPr>
-          <w:rFonts w:asciiTheme="minorHAnsi" w:eastAsiaTheme="minorHAnsi" w:hAnsiTheme="minorHAnsi" w:cstheme="minorBidi"/>
-          <w:color w:val="auto"/>
-          <w:sz w:val="24"/>
-          <w:szCs w:val="24"/>
-        </w:rPr>
-        <w:t xml:space="preserve">Khi </w:t>
-      </w:r>
-      <w:proofErr w:type="spellStart"/>
-      <w:r>
-        <w:rPr>
-          <w:rFonts w:asciiTheme="minorHAnsi" w:eastAsiaTheme="minorHAnsi" w:hAnsiTheme="minorHAnsi" w:cstheme="minorBidi"/>
-          <w:color w:val="auto"/>
-          <w:sz w:val="24"/>
-          <w:szCs w:val="24"/>
-        </w:rPr>
-        <w:t>bạn</w:t>
-      </w:r>
-      <w:proofErr w:type="spellEnd"/>
-      <w:r>
-        <w:rPr>
-          <w:rFonts w:asciiTheme="minorHAnsi" w:eastAsiaTheme="minorHAnsi" w:hAnsiTheme="minorHAnsi" w:cstheme="minorBidi"/>
-          <w:color w:val="auto"/>
-          <w:sz w:val="24"/>
-          <w:szCs w:val="24"/>
-        </w:rPr>
-        <w:t xml:space="preserve"> </w:t>
-      </w:r>
-      <w:proofErr w:type="spellStart"/>
-      <w:r>
-        <w:rPr>
-          <w:rFonts w:asciiTheme="minorHAnsi" w:eastAsiaTheme="minorHAnsi" w:hAnsiTheme="minorHAnsi" w:cstheme="minorBidi"/>
-          <w:color w:val="auto"/>
-          <w:sz w:val="24"/>
-          <w:szCs w:val="24"/>
-        </w:rPr>
-        <w:t>chỉ</w:t>
-      </w:r>
-      <w:proofErr w:type="spellEnd"/>
-      <w:r>
-        <w:rPr>
-          <w:rFonts w:asciiTheme="minorHAnsi" w:eastAsiaTheme="minorHAnsi" w:hAnsiTheme="minorHAnsi" w:cstheme="minorBidi"/>
-          <w:color w:val="auto"/>
-          <w:sz w:val="24"/>
-          <w:szCs w:val="24"/>
-        </w:rPr>
-        <w:t xml:space="preserve"> </w:t>
-      </w:r>
-      <w:proofErr w:type="spellStart"/>
-      <w:r>
-        <w:rPr>
-          <w:rFonts w:asciiTheme="minorHAnsi" w:eastAsiaTheme="minorHAnsi" w:hAnsiTheme="minorHAnsi" w:cstheme="minorBidi"/>
-          <w:color w:val="auto"/>
-          <w:sz w:val="24"/>
-          <w:szCs w:val="24"/>
-        </w:rPr>
-        <w:t>sửa</w:t>
-      </w:r>
-      <w:proofErr w:type="spellEnd"/>
-      <w:r>
-        <w:rPr>
-          <w:rFonts w:asciiTheme="minorHAnsi" w:eastAsiaTheme="minorHAnsi" w:hAnsiTheme="minorHAnsi" w:cstheme="minorBidi"/>
-          <w:color w:val="auto"/>
-          <w:sz w:val="24"/>
-          <w:szCs w:val="24"/>
-        </w:rPr>
-        <w:t xml:space="preserve"> 1 file </w:t>
-      </w:r>
-      <w:proofErr w:type="spellStart"/>
-      <w:r>
-        <w:rPr>
-          <w:rFonts w:asciiTheme="minorHAnsi" w:eastAsiaTheme="minorHAnsi" w:hAnsiTheme="minorHAnsi" w:cstheme="minorBidi"/>
-          <w:color w:val="auto"/>
-          <w:sz w:val="24"/>
-          <w:szCs w:val="24"/>
-        </w:rPr>
-        <w:t>hoặc</w:t>
-      </w:r>
-      <w:proofErr w:type="spellEnd"/>
-      <w:r>
-        <w:rPr>
-          <w:rFonts w:asciiTheme="minorHAnsi" w:eastAsiaTheme="minorHAnsi" w:hAnsiTheme="minorHAnsi" w:cstheme="minorBidi"/>
-          <w:color w:val="auto"/>
-          <w:sz w:val="24"/>
-          <w:szCs w:val="24"/>
-        </w:rPr>
-        <w:t xml:space="preserve"> </w:t>
-      </w:r>
-      <w:proofErr w:type="spellStart"/>
-      <w:r>
-        <w:rPr>
-          <w:rFonts w:asciiTheme="minorHAnsi" w:eastAsiaTheme="minorHAnsi" w:hAnsiTheme="minorHAnsi" w:cstheme="minorBidi"/>
-          <w:color w:val="auto"/>
-          <w:sz w:val="24"/>
-          <w:szCs w:val="24"/>
-        </w:rPr>
-        <w:t>thêm</w:t>
-      </w:r>
-      <w:proofErr w:type="spellEnd"/>
-      <w:r>
-        <w:rPr>
-          <w:rFonts w:asciiTheme="minorHAnsi" w:eastAsiaTheme="minorHAnsi" w:hAnsiTheme="minorHAnsi" w:cstheme="minorBidi"/>
-          <w:color w:val="auto"/>
-          <w:sz w:val="24"/>
-          <w:szCs w:val="24"/>
-        </w:rPr>
-        <w:t xml:space="preserve"> code </w:t>
-      </w:r>
-      <w:proofErr w:type="spellStart"/>
-      <w:r>
-        <w:rPr>
-          <w:rFonts w:asciiTheme="minorHAnsi" w:eastAsiaTheme="minorHAnsi" w:hAnsiTheme="minorHAnsi" w:cstheme="minorBidi"/>
-          <w:color w:val="auto"/>
-          <w:sz w:val="24"/>
-          <w:szCs w:val="24"/>
-        </w:rPr>
-        <w:t>mới</w:t>
-      </w:r>
-      <w:proofErr w:type="spellEnd"/>
-      <w:r>
-        <w:rPr>
-          <w:rFonts w:asciiTheme="minorHAnsi" w:eastAsiaTheme="minorHAnsi" w:hAnsiTheme="minorHAnsi" w:cstheme="minorBidi"/>
-          <w:color w:val="auto"/>
-          <w:sz w:val="24"/>
-          <w:szCs w:val="24"/>
-        </w:rPr>
-        <w:t xml:space="preserve"> → </w:t>
-      </w:r>
-      <w:proofErr w:type="spellStart"/>
-      <w:r>
-        <w:rPr>
-          <w:rFonts w:asciiTheme="minorHAnsi" w:eastAsiaTheme="minorHAnsi" w:hAnsiTheme="minorHAnsi" w:cstheme="minorBidi"/>
-          <w:color w:val="auto"/>
-          <w:sz w:val="24"/>
-          <w:szCs w:val="24"/>
-        </w:rPr>
-        <w:t>chỉ</w:t>
+          <w:rFonts w:ascii="Segoe UI Emoji" w:eastAsiaTheme="minorHAnsi" w:hAnsi="Segoe UI Emoji" w:cs="Segoe UI Emoji"/>
+          <w:color w:val="auto"/>
+          <w:sz w:val="24"/>
+          <w:szCs w:val="24"/>
+        </w:rPr>
+        <w:t>👉</w:t>
+      </w:r>
+      <w:r>
+        <w:rPr>
+          <w:rFonts w:asciiTheme="minorHAnsi" w:eastAsiaTheme="minorHAnsi" w:hAnsiTheme="minorHAnsi" w:cstheme="minorBidi"/>
+          <w:color w:val="auto"/>
+          <w:sz w:val="24"/>
+          <w:szCs w:val="24"/>
+        </w:rPr>
+        <w:t xml:space="preserve"> </w:t>
+      </w:r>
+      <w:proofErr w:type="spellStart"/>
+      <w:r>
+        <w:rPr>
+          <w:rFonts w:asciiTheme="minorHAnsi" w:eastAsiaTheme="minorHAnsi" w:hAnsiTheme="minorHAnsi" w:cstheme="minorBidi"/>
+          <w:color w:val="auto"/>
+          <w:sz w:val="24"/>
+          <w:szCs w:val="24"/>
+        </w:rPr>
+        <w:t>Không</w:t>
       </w:r>
       <w:proofErr w:type="spellEnd"/>
       <w:r>
@@ -1441,175 +1647,6 @@
           <w:sz w:val="24"/>
           <w:szCs w:val="24"/>
         </w:rPr>
-        <w:t>:</w:t>
-      </w:r>
-    </w:p>
-    <w:p>
-      <w:pPr>
-        <w:pStyle w:val="u1"/>
-        <w:rPr>
-          <w:rFonts w:asciiTheme="minorHAnsi" w:eastAsiaTheme="minorHAnsi" w:hAnsiTheme="minorHAnsi" w:cstheme="minorBidi"/>
-          <w:color w:val="auto"/>
-          <w:sz w:val="24"/>
-          <w:szCs w:val="24"/>
-        </w:rPr>
-      </w:pPr>
-      <w:r>
-        <w:rPr>
-          <w:rFonts w:asciiTheme="minorHAnsi" w:eastAsiaTheme="minorHAnsi" w:hAnsiTheme="minorHAnsi" w:cstheme="minorBidi"/>
-          <w:color w:val="auto"/>
-          <w:sz w:val="24"/>
-          <w:szCs w:val="24"/>
-        </w:rPr>
-        <w:t>git add &lt;</w:t>
-      </w:r>
-      <w:proofErr w:type="spellStart"/>
-      <w:r>
-        <w:rPr>
-          <w:rFonts w:asciiTheme="minorHAnsi" w:eastAsiaTheme="minorHAnsi" w:hAnsiTheme="minorHAnsi" w:cstheme="minorBidi"/>
-          <w:color w:val="auto"/>
-          <w:sz w:val="24"/>
-          <w:szCs w:val="24"/>
-        </w:rPr>
-        <w:t>tên_file</w:t>
-      </w:r>
-      <w:proofErr w:type="spellEnd"/>
-      <w:r>
-        <w:rPr>
-          <w:rFonts w:asciiTheme="minorHAnsi" w:eastAsiaTheme="minorHAnsi" w:hAnsiTheme="minorHAnsi" w:cstheme="minorBidi"/>
-          <w:color w:val="auto"/>
-          <w:sz w:val="24"/>
-          <w:szCs w:val="24"/>
-        </w:rPr>
-        <w:t xml:space="preserve">&gt;        # </w:t>
-      </w:r>
-      <w:proofErr w:type="spellStart"/>
-      <w:r>
-        <w:rPr>
-          <w:rFonts w:asciiTheme="minorHAnsi" w:eastAsiaTheme="minorHAnsi" w:hAnsiTheme="minorHAnsi" w:cstheme="minorBidi"/>
-          <w:color w:val="auto"/>
-          <w:sz w:val="24"/>
-          <w:szCs w:val="24"/>
-        </w:rPr>
-        <w:t>hoặc</w:t>
-      </w:r>
-      <w:proofErr w:type="spellEnd"/>
-      <w:r>
-        <w:rPr>
-          <w:rFonts w:asciiTheme="minorHAnsi" w:eastAsiaTheme="minorHAnsi" w:hAnsiTheme="minorHAnsi" w:cstheme="minorBidi"/>
-          <w:color w:val="auto"/>
-          <w:sz w:val="24"/>
-          <w:szCs w:val="24"/>
-        </w:rPr>
-        <w:t xml:space="preserve"> git add .</w:t>
-      </w:r>
-    </w:p>
-    <w:p>
-      <w:pPr>
-        <w:pStyle w:val="u1"/>
-        <w:rPr>
-          <w:rFonts w:asciiTheme="minorHAnsi" w:eastAsiaTheme="minorHAnsi" w:hAnsiTheme="minorHAnsi" w:cstheme="minorBidi"/>
-          <w:color w:val="auto"/>
-          <w:sz w:val="24"/>
-          <w:szCs w:val="24"/>
-        </w:rPr>
-      </w:pPr>
-      <w:r>
-        <w:rPr>
-          <w:rFonts w:asciiTheme="minorHAnsi" w:eastAsiaTheme="minorHAnsi" w:hAnsiTheme="minorHAnsi" w:cstheme="minorBidi"/>
-          <w:color w:val="auto"/>
-          <w:sz w:val="24"/>
-          <w:szCs w:val="24"/>
-        </w:rPr>
-        <w:t>git commit -m "update file ..."</w:t>
-      </w:r>
-    </w:p>
-    <w:p>
-      <w:pPr>
-        <w:pStyle w:val="u1"/>
-        <w:rPr>
-          <w:rFonts w:asciiTheme="minorHAnsi" w:eastAsiaTheme="minorHAnsi" w:hAnsiTheme="minorHAnsi" w:cstheme="minorBidi"/>
-          <w:color w:val="auto"/>
-          <w:sz w:val="24"/>
-          <w:szCs w:val="24"/>
-        </w:rPr>
-      </w:pPr>
-      <w:r>
-        <w:rPr>
-          <w:rFonts w:asciiTheme="minorHAnsi" w:eastAsiaTheme="minorHAnsi" w:hAnsiTheme="minorHAnsi" w:cstheme="minorBidi"/>
-          <w:color w:val="auto"/>
-          <w:sz w:val="24"/>
-          <w:szCs w:val="24"/>
-        </w:rPr>
-        <w:t>git push origin main</w:t>
-      </w:r>
-    </w:p>
-    <w:p>
-      <w:pPr>
-        <w:pStyle w:val="u1"/>
-        <w:rPr>
-          <w:rFonts w:asciiTheme="minorHAnsi" w:eastAsiaTheme="minorHAnsi" w:hAnsiTheme="minorHAnsi" w:cstheme="minorBidi"/>
-          <w:color w:val="auto"/>
-          <w:sz w:val="24"/>
-          <w:szCs w:val="24"/>
-        </w:rPr>
-      </w:pPr>
-      <w:r>
-        <w:rPr>
-          <w:rFonts w:ascii="Segoe UI Emoji" w:eastAsiaTheme="minorHAnsi" w:hAnsi="Segoe UI Emoji" w:cs="Segoe UI Emoji"/>
-          <w:color w:val="auto"/>
-          <w:sz w:val="24"/>
-          <w:szCs w:val="24"/>
-        </w:rPr>
-        <w:t>👉</w:t>
-      </w:r>
-      <w:r>
-        <w:rPr>
-          <w:rFonts w:asciiTheme="minorHAnsi" w:eastAsiaTheme="minorHAnsi" w:hAnsiTheme="minorHAnsi" w:cstheme="minorBidi"/>
-          <w:color w:val="auto"/>
-          <w:sz w:val="24"/>
-          <w:szCs w:val="24"/>
-        </w:rPr>
-        <w:t xml:space="preserve"> </w:t>
-      </w:r>
-      <w:proofErr w:type="spellStart"/>
-      <w:r>
-        <w:rPr>
-          <w:rFonts w:asciiTheme="minorHAnsi" w:eastAsiaTheme="minorHAnsi" w:hAnsiTheme="minorHAnsi" w:cstheme="minorBidi"/>
-          <w:color w:val="auto"/>
-          <w:sz w:val="24"/>
-          <w:szCs w:val="24"/>
-        </w:rPr>
-        <w:t>Không</w:t>
-      </w:r>
-      <w:proofErr w:type="spellEnd"/>
-      <w:r>
-        <w:rPr>
-          <w:rFonts w:asciiTheme="minorHAnsi" w:eastAsiaTheme="minorHAnsi" w:hAnsiTheme="minorHAnsi" w:cstheme="minorBidi"/>
-          <w:color w:val="auto"/>
-          <w:sz w:val="24"/>
-          <w:szCs w:val="24"/>
-        </w:rPr>
-        <w:t xml:space="preserve"> </w:t>
-      </w:r>
-      <w:proofErr w:type="spellStart"/>
-      <w:r>
-        <w:rPr>
-          <w:rFonts w:asciiTheme="minorHAnsi" w:eastAsiaTheme="minorHAnsi" w:hAnsiTheme="minorHAnsi" w:cstheme="minorBidi"/>
-          <w:color w:val="auto"/>
-          <w:sz w:val="24"/>
-          <w:szCs w:val="24"/>
-        </w:rPr>
-        <w:t>cần</w:t>
-      </w:r>
-      <w:proofErr w:type="spellEnd"/>
-      <w:r>
-        <w:rPr>
-          <w:rFonts w:asciiTheme="minorHAnsi" w:eastAsiaTheme="minorHAnsi" w:hAnsiTheme="minorHAnsi" w:cstheme="minorBidi"/>
-          <w:color w:val="auto"/>
-          <w:sz w:val="24"/>
-          <w:szCs w:val="24"/>
-        </w:rPr>
         <w:t xml:space="preserve"> --force.</w:t>
       </w:r>
       <w:r>
@@ -1739,7 +1776,27 @@
           <w:sz w:val="24"/>
           <w:szCs w:val="24"/>
         </w:rPr>
-        <w:t xml:space="preserve">, an </w:t>
+        <w:t xml:space="preserve">, </w:t>
+      </w:r>
+      <w:proofErr w:type="gramStart"/>
+      <w:r>
+        <w:rPr>
+          <w:rFonts w:asciiTheme="minorHAnsi" w:eastAsiaTheme="minorHAnsi" w:hAnsiTheme="minorHAnsi" w:cstheme="minorBidi"/>
+          <w:color w:val="auto"/>
+          <w:sz w:val="24"/>
+          <w:szCs w:val="24"/>
+        </w:rPr>
+        <w:t>an</w:t>
+      </w:r>
+      <w:proofErr w:type="gramEnd"/>
+      <w:r>
+        <w:rPr>
+          <w:rFonts w:asciiTheme="minorHAnsi" w:eastAsiaTheme="minorHAnsi" w:hAnsiTheme="minorHAnsi" w:cstheme="minorBidi"/>
+          <w:color w:val="auto"/>
+          <w:sz w:val="24"/>
+          <w:szCs w:val="24"/>
+        </w:rPr>
+        <w:t xml:space="preserve"> </w:t>
       </w:r>
       <w:proofErr w:type="spellStart"/>
       <w:r>
@@ -2015,7 +2072,7 @@
     <w:p>
       <w:r>
         <w:pict w14:anchorId="6B741AFA">
-          <v:rect id="_x0000_i1037" style="width:0;height:1.5pt" o:hralign="center" o:hrstd="t" o:hr="t" fillcolor="#a0a0a0" stroked="f"/>
+          <v:rect id="_x0000_i1025" style="width:0;height:1.5pt" o:hralign="center" o:hrstd="t" o:hr="t" fillcolor="#a0a0a0" stroked="f"/>
         </w:pict>
       </w:r>
     </w:p>
@@ -2067,7 +2124,7 @@
     <w:p>
       <w:r>
         <w:pict w14:anchorId="603BCF3F">
-          <v:rect id="_x0000_i1038" style="width:0;height:1.5pt" o:hralign="center" o:hrstd="t" o:hr="t" fillcolor="#a0a0a0" stroked="f"/>
+          <v:rect id="_x0000_i1026" style="width:0;height:1.5pt" o:hralign="center" o:hrstd="t" o:hr="t" fillcolor="#a0a0a0" stroked="f"/>
         </w:pict>
       </w:r>
     </w:p>
@@ -2167,12 +2224,25 @@
     <w:p>
       <w:r>
         <w:lastRenderedPageBreak/>
-        <w:t>git rm --cached .env</w:t>
-      </w:r>
-    </w:p>
-    <w:p>
-      <w:r>
-        <w:t>git rm --cached .env.*</w:t>
+        <w:t>git rm --</w:t>
+      </w:r>
+      <w:proofErr w:type="gramStart"/>
+      <w:r>
+        <w:t>cached .env</w:t>
+      </w:r>
+      <w:proofErr w:type="gramEnd"/>
+    </w:p>
+    <w:p>
+      <w:r>
+        <w:t>git rm --</w:t>
+      </w:r>
+      <w:proofErr w:type="gramStart"/>
+      <w:r>
+        <w:t>cached .env</w:t>
+      </w:r>
+      <w:proofErr w:type="gramEnd"/>
+      <w:r>
+        <w:t>.*</w:t>
       </w:r>
     </w:p>
     <w:p>
@@ -2335,7 +2405,35 @@
         <w:rPr>
           <w:rFonts w:ascii="Times New Roman" w:hAnsi="Times New Roman" w:cs="Times New Roman"/>
         </w:rPr>
-        <w:t xml:space="preserve"> --path .env --path .env.* --invert-paths --force</w:t>
+        <w:t xml:space="preserve"> --</w:t>
+      </w:r>
+      <w:proofErr w:type="gramStart"/>
+      <w:r>
+        <w:rPr>
+          <w:rFonts w:ascii="Times New Roman" w:hAnsi="Times New Roman" w:cs="Times New Roman"/>
+        </w:rPr>
+        <w:t>path .env</w:t>
+      </w:r>
+      <w:proofErr w:type="gramEnd"/>
+      <w:r>
+        <w:rPr>
+          <w:rFonts w:ascii="Times New Roman" w:hAnsi="Times New Roman" w:cs="Times New Roman"/>
+        </w:rPr>
+        <w:t xml:space="preserve"> --</w:t>
+      </w:r>
+      <w:proofErr w:type="gramStart"/>
+      <w:r>
+        <w:rPr>
+          <w:rFonts w:ascii="Times New Roman" w:hAnsi="Times New Roman" w:cs="Times New Roman"/>
+        </w:rPr>
+        <w:t>path .env</w:t>
+      </w:r>
+      <w:proofErr w:type="gramEnd"/>
+      <w:r>
+        <w:rPr>
+          <w:rFonts w:ascii="Times New Roman" w:hAnsi="Times New Roman" w:cs="Times New Roman"/>
+        </w:rPr>
+        <w:t>.* --invert-paths --force</w:t>
       </w:r>
     </w:p>
     <w:p>
@@ -4056,6 +4154,7 @@
   <w:style w:type="character" w:default="1" w:styleId="Phngmcinhcuaoanvn">
     <w:name w:val="Default Paragraph Font"/>
     <w:uiPriority w:val="1"/>
+    <w:semiHidden/>
     <w:unhideWhenUsed/>
   </w:style>
   <w:style w:type="table" w:default="1" w:styleId="BangThngthng">

</xml_diff>